<commit_message>
Edit the report file
</commit_message>
<xml_diff>
--- a/Report.docx
+++ b/Report.docx
@@ -11,9 +11,11 @@
         </w:rPr>
       </w:pPr>
       <w:bookmarkStart w:id="0" w:name="health-app-outline"/>
+      <w:bookmarkStart w:id="1" w:name="_Toc216344737"/>
       <w:r>
         <w:t>Health App: Node.js, Express and MySQL Report</w:t>
       </w:r>
+      <w:bookmarkEnd w:id="1"/>
     </w:p>
     <w:sdt>
       <w:sdtPr>
@@ -41,7 +43,7 @@
         </w:p>
         <w:p>
           <w:pPr>
-            <w:pStyle w:val="TOC2"/>
+            <w:pStyle w:val="TOC1"/>
             <w:tabs>
               <w:tab w:val="right" w:leader="dot" w:pos="9350"/>
             </w:tabs>
@@ -49,10 +51,10 @@
               <w:rFonts w:eastAsiaTheme="minorEastAsia"/>
               <w:b w:val="0"/>
               <w:bCs w:val="0"/>
+              <w:i w:val="0"/>
+              <w:iCs w:val="0"/>
               <w:noProof/>
               <w:kern w:val="2"/>
-              <w:sz w:val="24"/>
-              <w:szCs w:val="24"/>
               <w:lang w:val="en-GB" w:eastAsia="zh-CN"/>
               <w14:ligatures w14:val="standardContextual"/>
             </w:rPr>
@@ -61,6 +63,8 @@
             <w:rPr>
               <w:b w:val="0"/>
               <w:bCs w:val="0"/>
+              <w:sz w:val="22"/>
+              <w:szCs w:val="22"/>
             </w:rPr>
             <w:fldChar w:fldCharType="begin"/>
           </w:r>
@@ -71,16 +75,18 @@
             <w:rPr>
               <w:b w:val="0"/>
               <w:bCs w:val="0"/>
+              <w:sz w:val="22"/>
+              <w:szCs w:val="22"/>
             </w:rPr>
             <w:fldChar w:fldCharType="separate"/>
           </w:r>
-          <w:hyperlink w:anchor="_Toc216212399" w:history="1">
+          <w:hyperlink w:anchor="_Toc216344737" w:history="1">
             <w:r>
               <w:rPr>
                 <w:rStyle w:val="Hyperlink"/>
                 <w:noProof/>
               </w:rPr>
-              <w:t>Health App Outline</w:t>
+              <w:t>Health App: Node.js, Express and MySQL Report</w:t>
             </w:r>
             <w:r>
               <w:rPr>
@@ -101,7 +107,7 @@
                 <w:noProof/>
                 <w:webHidden/>
               </w:rPr>
-              <w:instrText xml:space="preserve"> PAGEREF _Toc216212399 \h </w:instrText>
+              <w:instrText xml:space="preserve"> PAGEREF _Toc216344737 \h </w:instrText>
             </w:r>
             <w:r>
               <w:rPr>
@@ -150,13 +156,13 @@
               <w14:ligatures w14:val="standardContextual"/>
             </w:rPr>
           </w:pPr>
-          <w:hyperlink w:anchor="_Toc216212400" w:history="1">
+          <w:hyperlink w:anchor="_Toc216344738" w:history="1">
             <w:r>
               <w:rPr>
                 <w:rStyle w:val="Hyperlink"/>
                 <w:noProof/>
               </w:rPr>
-              <w:t>Architecture</w:t>
+              <w:t>Health App Outline</w:t>
             </w:r>
             <w:r>
               <w:rPr>
@@ -177,7 +183,7 @@
                 <w:noProof/>
                 <w:webHidden/>
               </w:rPr>
-              <w:instrText xml:space="preserve"> PAGEREF _Toc216212400 \h </w:instrText>
+              <w:instrText xml:space="preserve"> PAGEREF _Toc216344738 \h </w:instrText>
             </w:r>
             <w:r>
               <w:rPr>
@@ -226,13 +232,13 @@
               <w14:ligatures w14:val="standardContextual"/>
             </w:rPr>
           </w:pPr>
-          <w:hyperlink w:anchor="_Toc216212401" w:history="1">
+          <w:hyperlink w:anchor="_Toc216344739" w:history="1">
             <w:r>
               <w:rPr>
                 <w:rStyle w:val="Hyperlink"/>
                 <w:noProof/>
               </w:rPr>
-              <w:t>Data Model</w:t>
+              <w:t>Architecture</w:t>
             </w:r>
             <w:r>
               <w:rPr>
@@ -253,7 +259,7 @@
                 <w:noProof/>
                 <w:webHidden/>
               </w:rPr>
-              <w:instrText xml:space="preserve"> PAGEREF _Toc216212401 \h </w:instrText>
+              <w:instrText xml:space="preserve"> PAGEREF _Toc216344739 \h </w:instrText>
             </w:r>
             <w:r>
               <w:rPr>
@@ -273,7 +279,7 @@
                 <w:noProof/>
                 <w:webHidden/>
               </w:rPr>
-              <w:t>3</w:t>
+              <w:t>2</w:t>
             </w:r>
             <w:r>
               <w:rPr>
@@ -302,13 +308,13 @@
               <w14:ligatures w14:val="standardContextual"/>
             </w:rPr>
           </w:pPr>
-          <w:hyperlink w:anchor="_Toc216212403" w:history="1">
+          <w:hyperlink w:anchor="_Toc216344740" w:history="1">
             <w:r>
               <w:rPr>
                 <w:rStyle w:val="Hyperlink"/>
                 <w:noProof/>
               </w:rPr>
-              <w:t>User Functionality</w:t>
+              <w:t>Data Model</w:t>
             </w:r>
             <w:r>
               <w:rPr>
@@ -329,7 +335,7 @@
                 <w:noProof/>
                 <w:webHidden/>
               </w:rPr>
-              <w:instrText xml:space="preserve"> PAGEREF _Toc216212403 \h </w:instrText>
+              <w:instrText xml:space="preserve"> PAGEREF _Toc216344740 \h </w:instrText>
             </w:r>
             <w:r>
               <w:rPr>
@@ -349,673 +355,7 @@
                 <w:noProof/>
                 <w:webHidden/>
               </w:rPr>
-              <w:t>4</w:t>
-            </w:r>
-            <w:r>
-              <w:rPr>
-                <w:noProof/>
-                <w:webHidden/>
-              </w:rPr>
-              <w:fldChar w:fldCharType="end"/>
-            </w:r>
-          </w:hyperlink>
-        </w:p>
-        <w:p>
-          <w:pPr>
-            <w:pStyle w:val="TOC3"/>
-            <w:tabs>
-              <w:tab w:val="right" w:leader="dot" w:pos="9350"/>
-            </w:tabs>
-            <w:rPr>
-              <w:rFonts w:eastAsiaTheme="minorEastAsia"/>
-              <w:noProof/>
-              <w:kern w:val="2"/>
-              <w:sz w:val="24"/>
-              <w:szCs w:val="24"/>
-              <w:lang w:val="en-GB" w:eastAsia="zh-CN"/>
-              <w14:ligatures w14:val="standardContextual"/>
-            </w:rPr>
-          </w:pPr>
-          <w:hyperlink w:anchor="_Toc216212404" w:history="1">
-            <w:r>
-              <w:rPr>
-                <w:rStyle w:val="Hyperlink"/>
-                <w:noProof/>
-              </w:rPr>
-              <w:t>Guest user</w:t>
-            </w:r>
-            <w:r>
-              <w:rPr>
-                <w:noProof/>
-                <w:webHidden/>
-              </w:rPr>
-              <w:tab/>
-            </w:r>
-            <w:r>
-              <w:rPr>
-                <w:noProof/>
-                <w:webHidden/>
-              </w:rPr>
-              <w:fldChar w:fldCharType="begin"/>
-            </w:r>
-            <w:r>
-              <w:rPr>
-                <w:noProof/>
-                <w:webHidden/>
-              </w:rPr>
-              <w:instrText xml:space="preserve"> PAGEREF _Toc216212404 \h </w:instrText>
-            </w:r>
-            <w:r>
-              <w:rPr>
-                <w:noProof/>
-                <w:webHidden/>
-              </w:rPr>
-            </w:r>
-            <w:r>
-              <w:rPr>
-                <w:noProof/>
-                <w:webHidden/>
-              </w:rPr>
-              <w:fldChar w:fldCharType="separate"/>
-            </w:r>
-            <w:r>
-              <w:rPr>
-                <w:noProof/>
-                <w:webHidden/>
-              </w:rPr>
-              <w:t>4</w:t>
-            </w:r>
-            <w:r>
-              <w:rPr>
-                <w:noProof/>
-                <w:webHidden/>
-              </w:rPr>
-              <w:fldChar w:fldCharType="end"/>
-            </w:r>
-          </w:hyperlink>
-        </w:p>
-        <w:p>
-          <w:pPr>
-            <w:pStyle w:val="TOC3"/>
-            <w:tabs>
-              <w:tab w:val="right" w:leader="dot" w:pos="9350"/>
-            </w:tabs>
-            <w:rPr>
-              <w:rFonts w:eastAsiaTheme="minorEastAsia"/>
-              <w:noProof/>
-              <w:kern w:val="2"/>
-              <w:sz w:val="24"/>
-              <w:szCs w:val="24"/>
-              <w:lang w:val="en-GB" w:eastAsia="zh-CN"/>
-              <w14:ligatures w14:val="standardContextual"/>
-            </w:rPr>
-          </w:pPr>
-          <w:hyperlink w:anchor="_Toc216212405" w:history="1">
-            <w:r>
-              <w:rPr>
-                <w:rStyle w:val="Hyperlink"/>
-                <w:noProof/>
-              </w:rPr>
-              <w:t>Registration and login</w:t>
-            </w:r>
-            <w:r>
-              <w:rPr>
-                <w:noProof/>
-                <w:webHidden/>
-              </w:rPr>
-              <w:tab/>
-            </w:r>
-            <w:r>
-              <w:rPr>
-                <w:noProof/>
-                <w:webHidden/>
-              </w:rPr>
-              <w:fldChar w:fldCharType="begin"/>
-            </w:r>
-            <w:r>
-              <w:rPr>
-                <w:noProof/>
-                <w:webHidden/>
-              </w:rPr>
-              <w:instrText xml:space="preserve"> PAGEREF _Toc216212405 \h </w:instrText>
-            </w:r>
-            <w:r>
-              <w:rPr>
-                <w:noProof/>
-                <w:webHidden/>
-              </w:rPr>
-            </w:r>
-            <w:r>
-              <w:rPr>
-                <w:noProof/>
-                <w:webHidden/>
-              </w:rPr>
-              <w:fldChar w:fldCharType="separate"/>
-            </w:r>
-            <w:r>
-              <w:rPr>
-                <w:noProof/>
-                <w:webHidden/>
-              </w:rPr>
-              <w:t>5</w:t>
-            </w:r>
-            <w:r>
-              <w:rPr>
-                <w:noProof/>
-                <w:webHidden/>
-              </w:rPr>
-              <w:fldChar w:fldCharType="end"/>
-            </w:r>
-          </w:hyperlink>
-        </w:p>
-        <w:p>
-          <w:pPr>
-            <w:pStyle w:val="TOC3"/>
-            <w:tabs>
-              <w:tab w:val="right" w:leader="dot" w:pos="9350"/>
-            </w:tabs>
-            <w:rPr>
-              <w:rFonts w:eastAsiaTheme="minorEastAsia"/>
-              <w:noProof/>
-              <w:kern w:val="2"/>
-              <w:sz w:val="24"/>
-              <w:szCs w:val="24"/>
-              <w:lang w:val="en-GB" w:eastAsia="zh-CN"/>
-              <w14:ligatures w14:val="standardContextual"/>
-            </w:rPr>
-          </w:pPr>
-          <w:hyperlink w:anchor="_Toc216212406" w:history="1">
-            <w:r>
-              <w:rPr>
-                <w:rStyle w:val="Hyperlink"/>
-                <w:noProof/>
-              </w:rPr>
-              <w:t>Dashboard</w:t>
-            </w:r>
-            <w:r>
-              <w:rPr>
-                <w:noProof/>
-                <w:webHidden/>
-              </w:rPr>
-              <w:tab/>
-            </w:r>
-            <w:r>
-              <w:rPr>
-                <w:noProof/>
-                <w:webHidden/>
-              </w:rPr>
-              <w:fldChar w:fldCharType="begin"/>
-            </w:r>
-            <w:r>
-              <w:rPr>
-                <w:noProof/>
-                <w:webHidden/>
-              </w:rPr>
-              <w:instrText xml:space="preserve"> PAGEREF _Toc216212406 \h </w:instrText>
-            </w:r>
-            <w:r>
-              <w:rPr>
-                <w:noProof/>
-                <w:webHidden/>
-              </w:rPr>
-            </w:r>
-            <w:r>
-              <w:rPr>
-                <w:noProof/>
-                <w:webHidden/>
-              </w:rPr>
-              <w:fldChar w:fldCharType="separate"/>
-            </w:r>
-            <w:r>
-              <w:rPr>
-                <w:noProof/>
-                <w:webHidden/>
-              </w:rPr>
-              <w:t>5</w:t>
-            </w:r>
-            <w:r>
-              <w:rPr>
-                <w:noProof/>
-                <w:webHidden/>
-              </w:rPr>
-              <w:fldChar w:fldCharType="end"/>
-            </w:r>
-          </w:hyperlink>
-        </w:p>
-        <w:p>
-          <w:pPr>
-            <w:pStyle w:val="TOC3"/>
-            <w:tabs>
-              <w:tab w:val="right" w:leader="dot" w:pos="9350"/>
-            </w:tabs>
-            <w:rPr>
-              <w:rFonts w:eastAsiaTheme="minorEastAsia"/>
-              <w:noProof/>
-              <w:kern w:val="2"/>
-              <w:sz w:val="24"/>
-              <w:szCs w:val="24"/>
-              <w:lang w:val="en-GB" w:eastAsia="zh-CN"/>
-              <w14:ligatures w14:val="standardContextual"/>
-            </w:rPr>
-          </w:pPr>
-          <w:hyperlink w:anchor="_Toc216212407" w:history="1">
-            <w:r>
-              <w:rPr>
-                <w:rStyle w:val="Hyperlink"/>
-                <w:noProof/>
-              </w:rPr>
-              <w:t>Workouts</w:t>
-            </w:r>
-            <w:r>
-              <w:rPr>
-                <w:noProof/>
-                <w:webHidden/>
-              </w:rPr>
-              <w:tab/>
-            </w:r>
-            <w:r>
-              <w:rPr>
-                <w:noProof/>
-                <w:webHidden/>
-              </w:rPr>
-              <w:fldChar w:fldCharType="begin"/>
-            </w:r>
-            <w:r>
-              <w:rPr>
-                <w:noProof/>
-                <w:webHidden/>
-              </w:rPr>
-              <w:instrText xml:space="preserve"> PAGEREF _Toc216212407 \h </w:instrText>
-            </w:r>
-            <w:r>
-              <w:rPr>
-                <w:noProof/>
-                <w:webHidden/>
-              </w:rPr>
-            </w:r>
-            <w:r>
-              <w:rPr>
-                <w:noProof/>
-                <w:webHidden/>
-              </w:rPr>
-              <w:fldChar w:fldCharType="separate"/>
-            </w:r>
-            <w:r>
-              <w:rPr>
-                <w:noProof/>
-                <w:webHidden/>
-              </w:rPr>
-              <w:t>6</w:t>
-            </w:r>
-            <w:r>
-              <w:rPr>
-                <w:noProof/>
-                <w:webHidden/>
-              </w:rPr>
-              <w:fldChar w:fldCharType="end"/>
-            </w:r>
-          </w:hyperlink>
-        </w:p>
-        <w:p>
-          <w:pPr>
-            <w:pStyle w:val="TOC3"/>
-            <w:tabs>
-              <w:tab w:val="right" w:leader="dot" w:pos="9350"/>
-            </w:tabs>
-            <w:rPr>
-              <w:rFonts w:eastAsiaTheme="minorEastAsia"/>
-              <w:noProof/>
-              <w:kern w:val="2"/>
-              <w:sz w:val="24"/>
-              <w:szCs w:val="24"/>
-              <w:lang w:val="en-GB" w:eastAsia="zh-CN"/>
-              <w14:ligatures w14:val="standardContextual"/>
-            </w:rPr>
-          </w:pPr>
-          <w:hyperlink w:anchor="_Toc216212408" w:history="1">
-            <w:r>
-              <w:rPr>
-                <w:rStyle w:val="Hyperlink"/>
-                <w:noProof/>
-              </w:rPr>
-              <w:t>Metrics</w:t>
-            </w:r>
-            <w:r>
-              <w:rPr>
-                <w:noProof/>
-                <w:webHidden/>
-              </w:rPr>
-              <w:tab/>
-            </w:r>
-            <w:r>
-              <w:rPr>
-                <w:noProof/>
-                <w:webHidden/>
-              </w:rPr>
-              <w:fldChar w:fldCharType="begin"/>
-            </w:r>
-            <w:r>
-              <w:rPr>
-                <w:noProof/>
-                <w:webHidden/>
-              </w:rPr>
-              <w:instrText xml:space="preserve"> PAGEREF _Toc216212408 \h </w:instrText>
-            </w:r>
-            <w:r>
-              <w:rPr>
-                <w:noProof/>
-                <w:webHidden/>
-              </w:rPr>
-            </w:r>
-            <w:r>
-              <w:rPr>
-                <w:noProof/>
-                <w:webHidden/>
-              </w:rPr>
-              <w:fldChar w:fldCharType="separate"/>
-            </w:r>
-            <w:r>
-              <w:rPr>
-                <w:noProof/>
-                <w:webHidden/>
-              </w:rPr>
-              <w:t>6</w:t>
-            </w:r>
-            <w:r>
-              <w:rPr>
-                <w:noProof/>
-                <w:webHidden/>
-              </w:rPr>
-              <w:fldChar w:fldCharType="end"/>
-            </w:r>
-          </w:hyperlink>
-        </w:p>
-        <w:p>
-          <w:pPr>
-            <w:pStyle w:val="TOC3"/>
-            <w:tabs>
-              <w:tab w:val="right" w:leader="dot" w:pos="9350"/>
-            </w:tabs>
-            <w:rPr>
-              <w:rFonts w:eastAsiaTheme="minorEastAsia"/>
-              <w:noProof/>
-              <w:kern w:val="2"/>
-              <w:sz w:val="24"/>
-              <w:szCs w:val="24"/>
-              <w:lang w:val="en-GB" w:eastAsia="zh-CN"/>
-              <w14:ligatures w14:val="standardContextual"/>
-            </w:rPr>
-          </w:pPr>
-          <w:hyperlink w:anchor="_Toc216212409" w:history="1">
-            <w:r>
-              <w:rPr>
-                <w:rStyle w:val="Hyperlink"/>
-                <w:noProof/>
-              </w:rPr>
-              <w:t>Search</w:t>
-            </w:r>
-            <w:r>
-              <w:rPr>
-                <w:noProof/>
-                <w:webHidden/>
-              </w:rPr>
-              <w:tab/>
-            </w:r>
-            <w:r>
-              <w:rPr>
-                <w:noProof/>
-                <w:webHidden/>
-              </w:rPr>
-              <w:fldChar w:fldCharType="begin"/>
-            </w:r>
-            <w:r>
-              <w:rPr>
-                <w:noProof/>
-                <w:webHidden/>
-              </w:rPr>
-              <w:instrText xml:space="preserve"> PAGEREF _Toc216212409 \h </w:instrText>
-            </w:r>
-            <w:r>
-              <w:rPr>
-                <w:noProof/>
-                <w:webHidden/>
-              </w:rPr>
-            </w:r>
-            <w:r>
-              <w:rPr>
-                <w:noProof/>
-                <w:webHidden/>
-              </w:rPr>
-              <w:fldChar w:fldCharType="separate"/>
-            </w:r>
-            <w:r>
-              <w:rPr>
-                <w:noProof/>
-                <w:webHidden/>
-              </w:rPr>
-              <w:t>7</w:t>
-            </w:r>
-            <w:r>
-              <w:rPr>
-                <w:noProof/>
-                <w:webHidden/>
-              </w:rPr>
-              <w:fldChar w:fldCharType="end"/>
-            </w:r>
-          </w:hyperlink>
-        </w:p>
-        <w:p>
-          <w:pPr>
-            <w:pStyle w:val="TOC3"/>
-            <w:tabs>
-              <w:tab w:val="right" w:leader="dot" w:pos="9350"/>
-            </w:tabs>
-            <w:rPr>
-              <w:rFonts w:eastAsiaTheme="minorEastAsia"/>
-              <w:noProof/>
-              <w:kern w:val="2"/>
-              <w:sz w:val="24"/>
-              <w:szCs w:val="24"/>
-              <w:lang w:val="en-GB" w:eastAsia="zh-CN"/>
-              <w14:ligatures w14:val="standardContextual"/>
-            </w:rPr>
-          </w:pPr>
-          <w:hyperlink w:anchor="_Toc216212410" w:history="1">
-            <w:r>
-              <w:rPr>
-                <w:rStyle w:val="Hyperlink"/>
-                <w:noProof/>
-              </w:rPr>
-              <w:t>Weather</w:t>
-            </w:r>
-            <w:r>
-              <w:rPr>
-                <w:noProof/>
-                <w:webHidden/>
-              </w:rPr>
-              <w:tab/>
-            </w:r>
-            <w:r>
-              <w:rPr>
-                <w:noProof/>
-                <w:webHidden/>
-              </w:rPr>
-              <w:fldChar w:fldCharType="begin"/>
-            </w:r>
-            <w:r>
-              <w:rPr>
-                <w:noProof/>
-                <w:webHidden/>
-              </w:rPr>
-              <w:instrText xml:space="preserve"> PAGEREF _Toc216212410 \h </w:instrText>
-            </w:r>
-            <w:r>
-              <w:rPr>
-                <w:noProof/>
-                <w:webHidden/>
-              </w:rPr>
-            </w:r>
-            <w:r>
-              <w:rPr>
-                <w:noProof/>
-                <w:webHidden/>
-              </w:rPr>
-              <w:fldChar w:fldCharType="separate"/>
-            </w:r>
-            <w:r>
-              <w:rPr>
-                <w:noProof/>
-                <w:webHidden/>
-              </w:rPr>
-              <w:t>7</w:t>
-            </w:r>
-            <w:r>
-              <w:rPr>
-                <w:noProof/>
-                <w:webHidden/>
-              </w:rPr>
-              <w:fldChar w:fldCharType="end"/>
-            </w:r>
-          </w:hyperlink>
-        </w:p>
-        <w:p>
-          <w:pPr>
-            <w:pStyle w:val="TOC3"/>
-            <w:tabs>
-              <w:tab w:val="right" w:leader="dot" w:pos="9350"/>
-            </w:tabs>
-            <w:rPr>
-              <w:rFonts w:eastAsiaTheme="minorEastAsia"/>
-              <w:noProof/>
-              <w:kern w:val="2"/>
-              <w:sz w:val="24"/>
-              <w:szCs w:val="24"/>
-              <w:lang w:val="en-GB" w:eastAsia="zh-CN"/>
-              <w14:ligatures w14:val="standardContextual"/>
-            </w:rPr>
-          </w:pPr>
-          <w:hyperlink w:anchor="_Toc216212411" w:history="1">
-            <w:r>
-              <w:rPr>
-                <w:rStyle w:val="Hyperlink"/>
-                <w:noProof/>
-              </w:rPr>
-              <w:t>Admin</w:t>
-            </w:r>
-            <w:r>
-              <w:rPr>
-                <w:noProof/>
-                <w:webHidden/>
-              </w:rPr>
-              <w:tab/>
-            </w:r>
-            <w:r>
-              <w:rPr>
-                <w:noProof/>
-                <w:webHidden/>
-              </w:rPr>
-              <w:fldChar w:fldCharType="begin"/>
-            </w:r>
-            <w:r>
-              <w:rPr>
-                <w:noProof/>
-                <w:webHidden/>
-              </w:rPr>
-              <w:instrText xml:space="preserve"> PAGEREF _Toc216212411 \h </w:instrText>
-            </w:r>
-            <w:r>
-              <w:rPr>
-                <w:noProof/>
-                <w:webHidden/>
-              </w:rPr>
-            </w:r>
-            <w:r>
-              <w:rPr>
-                <w:noProof/>
-                <w:webHidden/>
-              </w:rPr>
-              <w:fldChar w:fldCharType="separate"/>
-            </w:r>
-            <w:r>
-              <w:rPr>
-                <w:noProof/>
-                <w:webHidden/>
-              </w:rPr>
-              <w:t>8</w:t>
-            </w:r>
-            <w:r>
-              <w:rPr>
-                <w:noProof/>
-                <w:webHidden/>
-              </w:rPr>
-              <w:fldChar w:fldCharType="end"/>
-            </w:r>
-          </w:hyperlink>
-        </w:p>
-        <w:p>
-          <w:pPr>
-            <w:pStyle w:val="TOC3"/>
-            <w:tabs>
-              <w:tab w:val="right" w:leader="dot" w:pos="9350"/>
-            </w:tabs>
-            <w:rPr>
-              <w:rFonts w:eastAsiaTheme="minorEastAsia"/>
-              <w:noProof/>
-              <w:kern w:val="2"/>
-              <w:sz w:val="24"/>
-              <w:szCs w:val="24"/>
-              <w:lang w:val="en-GB" w:eastAsia="zh-CN"/>
-              <w14:ligatures w14:val="standardContextual"/>
-            </w:rPr>
-          </w:pPr>
-          <w:hyperlink w:anchor="_Toc216212412" w:history="1">
-            <w:r>
-              <w:rPr>
-                <w:rStyle w:val="Hyperlink"/>
-                <w:noProof/>
-              </w:rPr>
-              <w:t>Error handling and UX</w:t>
-            </w:r>
-            <w:r>
-              <w:rPr>
-                <w:noProof/>
-                <w:webHidden/>
-              </w:rPr>
-              <w:tab/>
-            </w:r>
-            <w:r>
-              <w:rPr>
-                <w:noProof/>
-                <w:webHidden/>
-              </w:rPr>
-              <w:fldChar w:fldCharType="begin"/>
-            </w:r>
-            <w:r>
-              <w:rPr>
-                <w:noProof/>
-                <w:webHidden/>
-              </w:rPr>
-              <w:instrText xml:space="preserve"> PAGEREF _Toc216212412 \h </w:instrText>
-            </w:r>
-            <w:r>
-              <w:rPr>
-                <w:noProof/>
-                <w:webHidden/>
-              </w:rPr>
-            </w:r>
-            <w:r>
-              <w:rPr>
-                <w:noProof/>
-                <w:webHidden/>
-              </w:rPr>
-              <w:fldChar w:fldCharType="separate"/>
-            </w:r>
-            <w:r>
-              <w:rPr>
-                <w:noProof/>
-                <w:webHidden/>
-              </w:rPr>
-              <w:t>9</w:t>
+              <w:t>3</w:t>
             </w:r>
             <w:r>
               <w:rPr>
@@ -1044,12 +384,754 @@
               <w14:ligatures w14:val="standardContextual"/>
             </w:rPr>
           </w:pPr>
-          <w:hyperlink w:anchor="_Toc216212413" w:history="1">
+          <w:hyperlink w:anchor="_Toc216344742" w:history="1">
             <w:r>
               <w:rPr>
                 <w:rStyle w:val="Hyperlink"/>
                 <w:noProof/>
               </w:rPr>
+              <w:t>User Functionality</w:t>
+            </w:r>
+            <w:r>
+              <w:rPr>
+                <w:noProof/>
+                <w:webHidden/>
+              </w:rPr>
+              <w:tab/>
+            </w:r>
+            <w:r>
+              <w:rPr>
+                <w:noProof/>
+                <w:webHidden/>
+              </w:rPr>
+              <w:fldChar w:fldCharType="begin"/>
+            </w:r>
+            <w:r>
+              <w:rPr>
+                <w:noProof/>
+                <w:webHidden/>
+              </w:rPr>
+              <w:instrText xml:space="preserve"> PAGEREF _Toc216344742 \h </w:instrText>
+            </w:r>
+            <w:r>
+              <w:rPr>
+                <w:noProof/>
+                <w:webHidden/>
+              </w:rPr>
+            </w:r>
+            <w:r>
+              <w:rPr>
+                <w:noProof/>
+                <w:webHidden/>
+              </w:rPr>
+              <w:fldChar w:fldCharType="separate"/>
+            </w:r>
+            <w:r>
+              <w:rPr>
+                <w:noProof/>
+                <w:webHidden/>
+              </w:rPr>
+              <w:t>4</w:t>
+            </w:r>
+            <w:r>
+              <w:rPr>
+                <w:noProof/>
+                <w:webHidden/>
+              </w:rPr>
+              <w:fldChar w:fldCharType="end"/>
+            </w:r>
+          </w:hyperlink>
+        </w:p>
+        <w:p>
+          <w:pPr>
+            <w:pStyle w:val="TOC3"/>
+            <w:tabs>
+              <w:tab w:val="right" w:leader="dot" w:pos="9350"/>
+            </w:tabs>
+            <w:rPr>
+              <w:rFonts w:eastAsiaTheme="minorEastAsia"/>
+              <w:noProof/>
+              <w:kern w:val="2"/>
+              <w:sz w:val="24"/>
+              <w:szCs w:val="24"/>
+              <w:lang w:val="en-GB" w:eastAsia="zh-CN"/>
+              <w14:ligatures w14:val="standardContextual"/>
+            </w:rPr>
+          </w:pPr>
+          <w:hyperlink w:anchor="_Toc216344743" w:history="1">
+            <w:r>
+              <w:rPr>
+                <w:rStyle w:val="Hyperlink"/>
+                <w:noProof/>
+              </w:rPr>
+              <w:t>Guest user</w:t>
+            </w:r>
+            <w:r>
+              <w:rPr>
+                <w:noProof/>
+                <w:webHidden/>
+              </w:rPr>
+              <w:tab/>
+            </w:r>
+            <w:r>
+              <w:rPr>
+                <w:noProof/>
+                <w:webHidden/>
+              </w:rPr>
+              <w:fldChar w:fldCharType="begin"/>
+            </w:r>
+            <w:r>
+              <w:rPr>
+                <w:noProof/>
+                <w:webHidden/>
+              </w:rPr>
+              <w:instrText xml:space="preserve"> PAGEREF _Toc216344743 \h </w:instrText>
+            </w:r>
+            <w:r>
+              <w:rPr>
+                <w:noProof/>
+                <w:webHidden/>
+              </w:rPr>
+            </w:r>
+            <w:r>
+              <w:rPr>
+                <w:noProof/>
+                <w:webHidden/>
+              </w:rPr>
+              <w:fldChar w:fldCharType="separate"/>
+            </w:r>
+            <w:r>
+              <w:rPr>
+                <w:noProof/>
+                <w:webHidden/>
+              </w:rPr>
+              <w:t>4</w:t>
+            </w:r>
+            <w:r>
+              <w:rPr>
+                <w:noProof/>
+                <w:webHidden/>
+              </w:rPr>
+              <w:fldChar w:fldCharType="end"/>
+            </w:r>
+          </w:hyperlink>
+        </w:p>
+        <w:p>
+          <w:pPr>
+            <w:pStyle w:val="TOC3"/>
+            <w:tabs>
+              <w:tab w:val="right" w:leader="dot" w:pos="9350"/>
+            </w:tabs>
+            <w:rPr>
+              <w:rFonts w:eastAsiaTheme="minorEastAsia"/>
+              <w:noProof/>
+              <w:kern w:val="2"/>
+              <w:sz w:val="24"/>
+              <w:szCs w:val="24"/>
+              <w:lang w:val="en-GB" w:eastAsia="zh-CN"/>
+              <w14:ligatures w14:val="standardContextual"/>
+            </w:rPr>
+          </w:pPr>
+          <w:hyperlink w:anchor="_Toc216344744" w:history="1">
+            <w:r>
+              <w:rPr>
+                <w:rStyle w:val="Hyperlink"/>
+                <w:noProof/>
+              </w:rPr>
+              <w:t>Registration and login</w:t>
+            </w:r>
+            <w:r>
+              <w:rPr>
+                <w:noProof/>
+                <w:webHidden/>
+              </w:rPr>
+              <w:tab/>
+            </w:r>
+            <w:r>
+              <w:rPr>
+                <w:noProof/>
+                <w:webHidden/>
+              </w:rPr>
+              <w:fldChar w:fldCharType="begin"/>
+            </w:r>
+            <w:r>
+              <w:rPr>
+                <w:noProof/>
+                <w:webHidden/>
+              </w:rPr>
+              <w:instrText xml:space="preserve"> PAGEREF _Toc216344744 \h </w:instrText>
+            </w:r>
+            <w:r>
+              <w:rPr>
+                <w:noProof/>
+                <w:webHidden/>
+              </w:rPr>
+            </w:r>
+            <w:r>
+              <w:rPr>
+                <w:noProof/>
+                <w:webHidden/>
+              </w:rPr>
+              <w:fldChar w:fldCharType="separate"/>
+            </w:r>
+            <w:r>
+              <w:rPr>
+                <w:noProof/>
+                <w:webHidden/>
+              </w:rPr>
+              <w:t>5</w:t>
+            </w:r>
+            <w:r>
+              <w:rPr>
+                <w:noProof/>
+                <w:webHidden/>
+              </w:rPr>
+              <w:fldChar w:fldCharType="end"/>
+            </w:r>
+          </w:hyperlink>
+        </w:p>
+        <w:p>
+          <w:pPr>
+            <w:pStyle w:val="TOC3"/>
+            <w:tabs>
+              <w:tab w:val="right" w:leader="dot" w:pos="9350"/>
+            </w:tabs>
+            <w:rPr>
+              <w:rFonts w:eastAsiaTheme="minorEastAsia"/>
+              <w:noProof/>
+              <w:kern w:val="2"/>
+              <w:sz w:val="24"/>
+              <w:szCs w:val="24"/>
+              <w:lang w:val="en-GB" w:eastAsia="zh-CN"/>
+              <w14:ligatures w14:val="standardContextual"/>
+            </w:rPr>
+          </w:pPr>
+          <w:hyperlink w:anchor="_Toc216344745" w:history="1">
+            <w:r>
+              <w:rPr>
+                <w:rStyle w:val="Hyperlink"/>
+                <w:noProof/>
+              </w:rPr>
+              <w:t>Dashboard</w:t>
+            </w:r>
+            <w:r>
+              <w:rPr>
+                <w:noProof/>
+                <w:webHidden/>
+              </w:rPr>
+              <w:tab/>
+            </w:r>
+            <w:r>
+              <w:rPr>
+                <w:noProof/>
+                <w:webHidden/>
+              </w:rPr>
+              <w:fldChar w:fldCharType="begin"/>
+            </w:r>
+            <w:r>
+              <w:rPr>
+                <w:noProof/>
+                <w:webHidden/>
+              </w:rPr>
+              <w:instrText xml:space="preserve"> PAGEREF _Toc216344745 \h </w:instrText>
+            </w:r>
+            <w:r>
+              <w:rPr>
+                <w:noProof/>
+                <w:webHidden/>
+              </w:rPr>
+            </w:r>
+            <w:r>
+              <w:rPr>
+                <w:noProof/>
+                <w:webHidden/>
+              </w:rPr>
+              <w:fldChar w:fldCharType="separate"/>
+            </w:r>
+            <w:r>
+              <w:rPr>
+                <w:noProof/>
+                <w:webHidden/>
+              </w:rPr>
+              <w:t>5</w:t>
+            </w:r>
+            <w:r>
+              <w:rPr>
+                <w:noProof/>
+                <w:webHidden/>
+              </w:rPr>
+              <w:fldChar w:fldCharType="end"/>
+            </w:r>
+          </w:hyperlink>
+        </w:p>
+        <w:p>
+          <w:pPr>
+            <w:pStyle w:val="TOC3"/>
+            <w:tabs>
+              <w:tab w:val="right" w:leader="dot" w:pos="9350"/>
+            </w:tabs>
+            <w:rPr>
+              <w:rFonts w:eastAsiaTheme="minorEastAsia"/>
+              <w:noProof/>
+              <w:kern w:val="2"/>
+              <w:sz w:val="24"/>
+              <w:szCs w:val="24"/>
+              <w:lang w:val="en-GB" w:eastAsia="zh-CN"/>
+              <w14:ligatures w14:val="standardContextual"/>
+            </w:rPr>
+          </w:pPr>
+          <w:hyperlink w:anchor="_Toc216344746" w:history="1">
+            <w:r>
+              <w:rPr>
+                <w:rStyle w:val="Hyperlink"/>
+                <w:noProof/>
+              </w:rPr>
+              <w:t>Workouts</w:t>
+            </w:r>
+            <w:r>
+              <w:rPr>
+                <w:noProof/>
+                <w:webHidden/>
+              </w:rPr>
+              <w:tab/>
+            </w:r>
+            <w:r>
+              <w:rPr>
+                <w:noProof/>
+                <w:webHidden/>
+              </w:rPr>
+              <w:fldChar w:fldCharType="begin"/>
+            </w:r>
+            <w:r>
+              <w:rPr>
+                <w:noProof/>
+                <w:webHidden/>
+              </w:rPr>
+              <w:instrText xml:space="preserve"> PAGEREF _Toc216344746 \h </w:instrText>
+            </w:r>
+            <w:r>
+              <w:rPr>
+                <w:noProof/>
+                <w:webHidden/>
+              </w:rPr>
+            </w:r>
+            <w:r>
+              <w:rPr>
+                <w:noProof/>
+                <w:webHidden/>
+              </w:rPr>
+              <w:fldChar w:fldCharType="separate"/>
+            </w:r>
+            <w:r>
+              <w:rPr>
+                <w:noProof/>
+                <w:webHidden/>
+              </w:rPr>
+              <w:t>6</w:t>
+            </w:r>
+            <w:r>
+              <w:rPr>
+                <w:noProof/>
+                <w:webHidden/>
+              </w:rPr>
+              <w:fldChar w:fldCharType="end"/>
+            </w:r>
+          </w:hyperlink>
+        </w:p>
+        <w:p>
+          <w:pPr>
+            <w:pStyle w:val="TOC3"/>
+            <w:tabs>
+              <w:tab w:val="right" w:leader="dot" w:pos="9350"/>
+            </w:tabs>
+            <w:rPr>
+              <w:rFonts w:eastAsiaTheme="minorEastAsia"/>
+              <w:noProof/>
+              <w:kern w:val="2"/>
+              <w:sz w:val="24"/>
+              <w:szCs w:val="24"/>
+              <w:lang w:val="en-GB" w:eastAsia="zh-CN"/>
+              <w14:ligatures w14:val="standardContextual"/>
+            </w:rPr>
+          </w:pPr>
+          <w:hyperlink w:anchor="_Toc216344747" w:history="1">
+            <w:r>
+              <w:rPr>
+                <w:rStyle w:val="Hyperlink"/>
+                <w:noProof/>
+              </w:rPr>
+              <w:t>Metrics</w:t>
+            </w:r>
+            <w:r>
+              <w:rPr>
+                <w:noProof/>
+                <w:webHidden/>
+              </w:rPr>
+              <w:tab/>
+            </w:r>
+            <w:r>
+              <w:rPr>
+                <w:noProof/>
+                <w:webHidden/>
+              </w:rPr>
+              <w:fldChar w:fldCharType="begin"/>
+            </w:r>
+            <w:r>
+              <w:rPr>
+                <w:noProof/>
+                <w:webHidden/>
+              </w:rPr>
+              <w:instrText xml:space="preserve"> PAGEREF _Toc216344747 \h </w:instrText>
+            </w:r>
+            <w:r>
+              <w:rPr>
+                <w:noProof/>
+                <w:webHidden/>
+              </w:rPr>
+            </w:r>
+            <w:r>
+              <w:rPr>
+                <w:noProof/>
+                <w:webHidden/>
+              </w:rPr>
+              <w:fldChar w:fldCharType="separate"/>
+            </w:r>
+            <w:r>
+              <w:rPr>
+                <w:noProof/>
+                <w:webHidden/>
+              </w:rPr>
+              <w:t>6</w:t>
+            </w:r>
+            <w:r>
+              <w:rPr>
+                <w:noProof/>
+                <w:webHidden/>
+              </w:rPr>
+              <w:fldChar w:fldCharType="end"/>
+            </w:r>
+          </w:hyperlink>
+        </w:p>
+        <w:p>
+          <w:pPr>
+            <w:pStyle w:val="TOC3"/>
+            <w:tabs>
+              <w:tab w:val="right" w:leader="dot" w:pos="9350"/>
+            </w:tabs>
+            <w:rPr>
+              <w:rFonts w:eastAsiaTheme="minorEastAsia"/>
+              <w:noProof/>
+              <w:kern w:val="2"/>
+              <w:sz w:val="24"/>
+              <w:szCs w:val="24"/>
+              <w:lang w:val="en-GB" w:eastAsia="zh-CN"/>
+              <w14:ligatures w14:val="standardContextual"/>
+            </w:rPr>
+          </w:pPr>
+          <w:hyperlink w:anchor="_Toc216344748" w:history="1">
+            <w:r>
+              <w:rPr>
+                <w:rStyle w:val="Hyperlink"/>
+                <w:noProof/>
+              </w:rPr>
+              <w:t>Search</w:t>
+            </w:r>
+            <w:r>
+              <w:rPr>
+                <w:noProof/>
+                <w:webHidden/>
+              </w:rPr>
+              <w:tab/>
+            </w:r>
+            <w:r>
+              <w:rPr>
+                <w:noProof/>
+                <w:webHidden/>
+              </w:rPr>
+              <w:fldChar w:fldCharType="begin"/>
+            </w:r>
+            <w:r>
+              <w:rPr>
+                <w:noProof/>
+                <w:webHidden/>
+              </w:rPr>
+              <w:instrText xml:space="preserve"> PAGEREF _Toc216344748 \h </w:instrText>
+            </w:r>
+            <w:r>
+              <w:rPr>
+                <w:noProof/>
+                <w:webHidden/>
+              </w:rPr>
+            </w:r>
+            <w:r>
+              <w:rPr>
+                <w:noProof/>
+                <w:webHidden/>
+              </w:rPr>
+              <w:fldChar w:fldCharType="separate"/>
+            </w:r>
+            <w:r>
+              <w:rPr>
+                <w:noProof/>
+                <w:webHidden/>
+              </w:rPr>
+              <w:t>7</w:t>
+            </w:r>
+            <w:r>
+              <w:rPr>
+                <w:noProof/>
+                <w:webHidden/>
+              </w:rPr>
+              <w:fldChar w:fldCharType="end"/>
+            </w:r>
+          </w:hyperlink>
+        </w:p>
+        <w:p>
+          <w:pPr>
+            <w:pStyle w:val="TOC3"/>
+            <w:tabs>
+              <w:tab w:val="right" w:leader="dot" w:pos="9350"/>
+            </w:tabs>
+            <w:rPr>
+              <w:rFonts w:eastAsiaTheme="minorEastAsia"/>
+              <w:noProof/>
+              <w:kern w:val="2"/>
+              <w:sz w:val="24"/>
+              <w:szCs w:val="24"/>
+              <w:lang w:val="en-GB" w:eastAsia="zh-CN"/>
+              <w14:ligatures w14:val="standardContextual"/>
+            </w:rPr>
+          </w:pPr>
+          <w:hyperlink w:anchor="_Toc216344749" w:history="1">
+            <w:r>
+              <w:rPr>
+                <w:rStyle w:val="Hyperlink"/>
+                <w:noProof/>
+              </w:rPr>
+              <w:t>Weather</w:t>
+            </w:r>
+            <w:r>
+              <w:rPr>
+                <w:noProof/>
+                <w:webHidden/>
+              </w:rPr>
+              <w:tab/>
+            </w:r>
+            <w:r>
+              <w:rPr>
+                <w:noProof/>
+                <w:webHidden/>
+              </w:rPr>
+              <w:fldChar w:fldCharType="begin"/>
+            </w:r>
+            <w:r>
+              <w:rPr>
+                <w:noProof/>
+                <w:webHidden/>
+              </w:rPr>
+              <w:instrText xml:space="preserve"> PAGEREF _Toc216344749 \h </w:instrText>
+            </w:r>
+            <w:r>
+              <w:rPr>
+                <w:noProof/>
+                <w:webHidden/>
+              </w:rPr>
+            </w:r>
+            <w:r>
+              <w:rPr>
+                <w:noProof/>
+                <w:webHidden/>
+              </w:rPr>
+              <w:fldChar w:fldCharType="separate"/>
+            </w:r>
+            <w:r>
+              <w:rPr>
+                <w:noProof/>
+                <w:webHidden/>
+              </w:rPr>
+              <w:t>7</w:t>
+            </w:r>
+            <w:r>
+              <w:rPr>
+                <w:noProof/>
+                <w:webHidden/>
+              </w:rPr>
+              <w:fldChar w:fldCharType="end"/>
+            </w:r>
+          </w:hyperlink>
+        </w:p>
+        <w:p>
+          <w:pPr>
+            <w:pStyle w:val="TOC3"/>
+            <w:tabs>
+              <w:tab w:val="right" w:leader="dot" w:pos="9350"/>
+            </w:tabs>
+            <w:rPr>
+              <w:rFonts w:eastAsiaTheme="minorEastAsia"/>
+              <w:noProof/>
+              <w:kern w:val="2"/>
+              <w:sz w:val="24"/>
+              <w:szCs w:val="24"/>
+              <w:lang w:val="en-GB" w:eastAsia="zh-CN"/>
+              <w14:ligatures w14:val="standardContextual"/>
+            </w:rPr>
+          </w:pPr>
+          <w:hyperlink w:anchor="_Toc216344750" w:history="1">
+            <w:r>
+              <w:rPr>
+                <w:rStyle w:val="Hyperlink"/>
+                <w:noProof/>
+              </w:rPr>
+              <w:t>Admin</w:t>
+            </w:r>
+            <w:r>
+              <w:rPr>
+                <w:noProof/>
+                <w:webHidden/>
+              </w:rPr>
+              <w:tab/>
+            </w:r>
+            <w:r>
+              <w:rPr>
+                <w:noProof/>
+                <w:webHidden/>
+              </w:rPr>
+              <w:fldChar w:fldCharType="begin"/>
+            </w:r>
+            <w:r>
+              <w:rPr>
+                <w:noProof/>
+                <w:webHidden/>
+              </w:rPr>
+              <w:instrText xml:space="preserve"> PAGEREF _Toc216344750 \h </w:instrText>
+            </w:r>
+            <w:r>
+              <w:rPr>
+                <w:noProof/>
+                <w:webHidden/>
+              </w:rPr>
+            </w:r>
+            <w:r>
+              <w:rPr>
+                <w:noProof/>
+                <w:webHidden/>
+              </w:rPr>
+              <w:fldChar w:fldCharType="separate"/>
+            </w:r>
+            <w:r>
+              <w:rPr>
+                <w:noProof/>
+                <w:webHidden/>
+              </w:rPr>
+              <w:t>8</w:t>
+            </w:r>
+            <w:r>
+              <w:rPr>
+                <w:noProof/>
+                <w:webHidden/>
+              </w:rPr>
+              <w:fldChar w:fldCharType="end"/>
+            </w:r>
+          </w:hyperlink>
+        </w:p>
+        <w:p>
+          <w:pPr>
+            <w:pStyle w:val="TOC3"/>
+            <w:tabs>
+              <w:tab w:val="right" w:leader="dot" w:pos="9350"/>
+            </w:tabs>
+            <w:rPr>
+              <w:rFonts w:eastAsiaTheme="minorEastAsia"/>
+              <w:noProof/>
+              <w:kern w:val="2"/>
+              <w:sz w:val="24"/>
+              <w:szCs w:val="24"/>
+              <w:lang w:val="en-GB" w:eastAsia="zh-CN"/>
+              <w14:ligatures w14:val="standardContextual"/>
+            </w:rPr>
+          </w:pPr>
+          <w:hyperlink w:anchor="_Toc216344751" w:history="1">
+            <w:r>
+              <w:rPr>
+                <w:rStyle w:val="Hyperlink"/>
+                <w:noProof/>
+              </w:rPr>
+              <w:t>Error handling and UX</w:t>
+            </w:r>
+            <w:r>
+              <w:rPr>
+                <w:noProof/>
+                <w:webHidden/>
+              </w:rPr>
+              <w:tab/>
+            </w:r>
+            <w:r>
+              <w:rPr>
+                <w:noProof/>
+                <w:webHidden/>
+              </w:rPr>
+              <w:fldChar w:fldCharType="begin"/>
+            </w:r>
+            <w:r>
+              <w:rPr>
+                <w:noProof/>
+                <w:webHidden/>
+              </w:rPr>
+              <w:instrText xml:space="preserve"> PAGEREF _Toc216344751 \h </w:instrText>
+            </w:r>
+            <w:r>
+              <w:rPr>
+                <w:noProof/>
+                <w:webHidden/>
+              </w:rPr>
+            </w:r>
+            <w:r>
+              <w:rPr>
+                <w:noProof/>
+                <w:webHidden/>
+              </w:rPr>
+              <w:fldChar w:fldCharType="separate"/>
+            </w:r>
+            <w:r>
+              <w:rPr>
+                <w:noProof/>
+                <w:webHidden/>
+              </w:rPr>
+              <w:t>9</w:t>
+            </w:r>
+            <w:r>
+              <w:rPr>
+                <w:noProof/>
+                <w:webHidden/>
+              </w:rPr>
+              <w:fldChar w:fldCharType="end"/>
+            </w:r>
+          </w:hyperlink>
+        </w:p>
+        <w:p>
+          <w:pPr>
+            <w:pStyle w:val="TOC2"/>
+            <w:tabs>
+              <w:tab w:val="right" w:leader="dot" w:pos="9350"/>
+            </w:tabs>
+            <w:rPr>
+              <w:rFonts w:eastAsiaTheme="minorEastAsia"/>
+              <w:b w:val="0"/>
+              <w:bCs w:val="0"/>
+              <w:noProof/>
+              <w:kern w:val="2"/>
+              <w:sz w:val="24"/>
+              <w:szCs w:val="24"/>
+              <w:lang w:val="en-GB" w:eastAsia="zh-CN"/>
+              <w14:ligatures w14:val="standardContextual"/>
+            </w:rPr>
+          </w:pPr>
+          <w:hyperlink w:anchor="_Toc216344752" w:history="1">
+            <w:r>
+              <w:rPr>
+                <w:rStyle w:val="Hyperlink"/>
+                <w:noProof/>
+              </w:rPr>
               <w:t>Advanced Techniques</w:t>
             </w:r>
             <w:r>
@@ -1071,7 +1153,7 @@
                 <w:noProof/>
                 <w:webHidden/>
               </w:rPr>
-              <w:instrText xml:space="preserve"> PAGEREF _Toc216212413 \h </w:instrText>
+              <w:instrText xml:space="preserve"> PAGEREF _Toc216344752 \h </w:instrText>
             </w:r>
             <w:r>
               <w:rPr>
@@ -1092,6 +1174,82 @@
                 <w:webHidden/>
               </w:rPr>
               <w:t>13</w:t>
+            </w:r>
+            <w:r>
+              <w:rPr>
+                <w:noProof/>
+                <w:webHidden/>
+              </w:rPr>
+              <w:fldChar w:fldCharType="end"/>
+            </w:r>
+          </w:hyperlink>
+        </w:p>
+        <w:p>
+          <w:pPr>
+            <w:pStyle w:val="TOC2"/>
+            <w:tabs>
+              <w:tab w:val="right" w:leader="dot" w:pos="9350"/>
+            </w:tabs>
+            <w:rPr>
+              <w:rFonts w:eastAsiaTheme="minorEastAsia"/>
+              <w:b w:val="0"/>
+              <w:bCs w:val="0"/>
+              <w:noProof/>
+              <w:kern w:val="2"/>
+              <w:sz w:val="24"/>
+              <w:szCs w:val="24"/>
+              <w:lang w:val="en-GB" w:eastAsia="zh-CN"/>
+              <w14:ligatures w14:val="standardContextual"/>
+            </w:rPr>
+          </w:pPr>
+          <w:hyperlink w:anchor="_Toc216344753" w:history="1">
+            <w:r>
+              <w:rPr>
+                <w:rStyle w:val="Hyperlink"/>
+                <w:noProof/>
+              </w:rPr>
+              <w:t>AI declaration</w:t>
+            </w:r>
+            <w:r>
+              <w:rPr>
+                <w:noProof/>
+                <w:webHidden/>
+              </w:rPr>
+              <w:tab/>
+            </w:r>
+            <w:r>
+              <w:rPr>
+                <w:noProof/>
+                <w:webHidden/>
+              </w:rPr>
+              <w:fldChar w:fldCharType="begin"/>
+            </w:r>
+            <w:r>
+              <w:rPr>
+                <w:noProof/>
+                <w:webHidden/>
+              </w:rPr>
+              <w:instrText xml:space="preserve"> PAGEREF _Toc216344753 \h </w:instrText>
+            </w:r>
+            <w:r>
+              <w:rPr>
+                <w:noProof/>
+                <w:webHidden/>
+              </w:rPr>
+            </w:r>
+            <w:r>
+              <w:rPr>
+                <w:noProof/>
+                <w:webHidden/>
+              </w:rPr>
+              <w:fldChar w:fldCharType="separate"/>
+            </w:r>
+            <w:r>
+              <w:rPr>
+                <w:noProof/>
+                <w:webHidden/>
+              </w:rPr>
+              <w:t>16</w:t>
             </w:r>
             <w:r>
               <w:rPr>
@@ -1118,18 +1276,17 @@
       <w:pPr>
         <w:pStyle w:val="Heading2"/>
         <w:rPr>
-          <w:rFonts w:hint="eastAsia"/>
           <w:lang w:eastAsia="zh-CN"/>
         </w:rPr>
       </w:pPr>
-      <w:bookmarkStart w:id="1" w:name="_Toc216212399"/>
+      <w:bookmarkStart w:id="2" w:name="_Toc216344738"/>
       <w:r>
         <w:t>Health</w:t>
       </w:r>
       <w:r>
         <w:t xml:space="preserve"> App Outline</w:t>
       </w:r>
-      <w:bookmarkEnd w:id="1"/>
+      <w:bookmarkEnd w:id="2"/>
     </w:p>
     <w:p>
       <w:pPr>
@@ -1155,19 +1312,28 @@
         </w:rPr>
       </w:pPr>
       <w:r>
-        <w:t>The application also includes a search page for querying historical data and an admin panel for managing users and reviewing login activity. Additionally, a dedicated weather page integrates with the OpenWeatherMap API so users can check the current conditions for any city, demonstrating secure use of environment variables and external APIs. The overall goal is to demonstrate a realistic multi-user web application that uses a relational database, server-side validation, authentication, role-based access control, and a clean Material Design-inspired user interface.</w:t>
+        <w:t xml:space="preserve">The application also includes a search page for querying historical data and an admin panel for managing users and reviewing login activity. Additionally, a dedicated weather page integrates with the </w:t>
+      </w:r>
+      <w:proofErr w:type="spellStart"/>
+      <w:r>
+        <w:t>OpenWeatherMap</w:t>
+      </w:r>
+      <w:proofErr w:type="spellEnd"/>
+      <w:r>
+        <w:t xml:space="preserve"> API so users can check the current conditions for any city, demonstrating secure use of environment variables and external APIs. The overall goal is to demonstrate a realistic multi-user web application that uses a relational database, server-side validation, authentication, role-based access control, and a clean Material Design-inspired user interface.</w:t>
       </w:r>
     </w:p>
     <w:p>
       <w:pPr>
         <w:pStyle w:val="Heading2"/>
       </w:pPr>
-      <w:bookmarkStart w:id="2" w:name="architecture"/>
-      <w:bookmarkStart w:id="3" w:name="_Toc216212400"/>
-      <w:r>
+      <w:bookmarkStart w:id="3" w:name="architecture"/>
+      <w:bookmarkStart w:id="4" w:name="_Toc216344739"/>
+      <w:r>
+        <w:lastRenderedPageBreak/>
         <w:t>Architecture</w:t>
       </w:r>
-      <w:bookmarkEnd w:id="3"/>
+      <w:bookmarkEnd w:id="4"/>
     </w:p>
     <w:p>
       <w:pPr>
@@ -1191,7 +1357,6 @@
         </w:numPr>
       </w:pPr>
       <w:r>
-        <w:lastRenderedPageBreak/>
         <w:t>Client tier (browser)</w:t>
       </w:r>
       <w:r>
@@ -1292,7 +1457,31 @@
         <w:t>_middleware.js</w:t>
       </w:r>
       <w:r>
-        <w:t xml:space="preserve"> (attachUserToLocals, requireLogin, requireAdmin). The </w:t>
+        <w:t xml:space="preserve"> (</w:t>
+      </w:r>
+      <w:proofErr w:type="spellStart"/>
+      <w:r>
+        <w:t>attachUserToLocals</w:t>
+      </w:r>
+      <w:proofErr w:type="spellEnd"/>
+      <w:r>
+        <w:t xml:space="preserve">, </w:t>
+      </w:r>
+      <w:proofErr w:type="spellStart"/>
+      <w:r>
+        <w:t>requireLogin</w:t>
+      </w:r>
+      <w:proofErr w:type="spellEnd"/>
+      <w:r>
+        <w:t xml:space="preserve">, </w:t>
+      </w:r>
+      <w:proofErr w:type="spellStart"/>
+      <w:r>
+        <w:t>requireAdmin</w:t>
+      </w:r>
+      <w:proofErr w:type="spellEnd"/>
+      <w:r>
+        <w:t xml:space="preserve">). The </w:t>
       </w:r>
       <w:r>
         <w:rPr>
@@ -1301,7 +1490,15 @@
         <w:t>/weather</w:t>
       </w:r>
       <w:r>
-        <w:t xml:space="preserve"> route calls the OpenWeatherMap API using an API key stored in OPENWEATHER_API_KEY.</w:t>
+        <w:t xml:space="preserve"> route calls the </w:t>
+      </w:r>
+      <w:proofErr w:type="spellStart"/>
+      <w:r>
+        <w:t>OpenWeatherMap</w:t>
+      </w:r>
+      <w:proofErr w:type="spellEnd"/>
+      <w:r>
+        <w:t xml:space="preserve"> API using an API key stored in OPENWEATHER_API_KEY.</w:t>
       </w:r>
     </w:p>
     <w:p>
@@ -1318,14 +1515,32 @@
         <w:br/>
         <w:t xml:space="preserve"> A MySQL database </w:t>
       </w:r>
+      <w:proofErr w:type="spellStart"/>
       <w:r>
         <w:rPr>
           <w:rStyle w:val="VerbatimChar"/>
         </w:rPr>
         <w:t>health_app</w:t>
       </w:r>
-      <w:r>
-        <w:t xml:space="preserve"> stores users, workouts, metrics, lookup tables, and login audit logs. Connection pooling and the session store are handled through db.js using mysql2 and express-mysql-session. Weather data is retrieved live from the external API and is not persisted in the database.</w:t>
+      <w:proofErr w:type="spellEnd"/>
+      <w:r>
+        <w:t xml:space="preserve"> stores users, workouts, metrics, lookup tables, and login audit logs. Connection pooling and the session store are handled through db.js using mysql2 and express-</w:t>
+      </w:r>
+      <w:proofErr w:type="spellStart"/>
+      <w:r>
+        <w:t>mysql</w:t>
+      </w:r>
+      <w:proofErr w:type="spellEnd"/>
+      <w:r>
+        <w:t xml:space="preserve">-session. Weather data is retrieved live from the external API and </w:t>
+      </w:r>
+      <w:proofErr w:type="gramStart"/>
+      <w:r>
+        <w:t>is not persisted</w:t>
+      </w:r>
+      <w:proofErr w:type="gramEnd"/>
+      <w:r>
+        <w:t xml:space="preserve"> in the database.</w:t>
       </w:r>
     </w:p>
     <w:p>
@@ -1388,20 +1603,28 @@
       <w:pPr>
         <w:pStyle w:val="Heading2"/>
       </w:pPr>
-      <w:bookmarkStart w:id="4" w:name="data-model"/>
-      <w:bookmarkStart w:id="5" w:name="_Toc216212401"/>
-      <w:bookmarkEnd w:id="2"/>
+      <w:bookmarkStart w:id="5" w:name="data-model"/>
+      <w:bookmarkStart w:id="6" w:name="_Toc216344740"/>
+      <w:bookmarkEnd w:id="3"/>
       <w:r>
         <w:t>Data Model</w:t>
       </w:r>
-      <w:bookmarkEnd w:id="5"/>
+      <w:bookmarkEnd w:id="6"/>
     </w:p>
     <w:p>
       <w:pPr>
         <w:pStyle w:val="FirstParagraph"/>
       </w:pPr>
       <w:r>
-        <w:t>The data model is centered on a users table, with related tables for workouts, health metrics, and login logging:</w:t>
+        <w:t xml:space="preserve">The data model is centered on </w:t>
+      </w:r>
+      <w:proofErr w:type="spellStart"/>
+      <w:r>
+        <w:t>a users</w:t>
+      </w:r>
+      <w:proofErr w:type="spellEnd"/>
+      <w:r>
+        <w:t xml:space="preserve"> table, with related tables for workouts, health metrics, and login logging:</w:t>
       </w:r>
     </w:p>
     <w:p>
@@ -1412,7 +1635,55 @@
         </w:numPr>
       </w:pPr>
       <w:r>
-        <w:t>users stores account details, including username, email, bcrypt password_hash, role (user or admin), is_active, and timestamps (created_at, last_login).</w:t>
+        <w:t xml:space="preserve">users </w:t>
+      </w:r>
+      <w:proofErr w:type="gramStart"/>
+      <w:r>
+        <w:t>stores</w:t>
+      </w:r>
+      <w:proofErr w:type="gramEnd"/>
+      <w:r>
+        <w:t xml:space="preserve"> account details, including username, email, </w:t>
+      </w:r>
+      <w:proofErr w:type="spellStart"/>
+      <w:r>
+        <w:t>bcrypt</w:t>
+      </w:r>
+      <w:proofErr w:type="spellEnd"/>
+      <w:r>
+        <w:t xml:space="preserve"> </w:t>
+      </w:r>
+      <w:proofErr w:type="spellStart"/>
+      <w:r>
+        <w:t>password_hash</w:t>
+      </w:r>
+      <w:proofErr w:type="spellEnd"/>
+      <w:r>
+        <w:t xml:space="preserve">, role (user or admin), </w:t>
+      </w:r>
+      <w:proofErr w:type="spellStart"/>
+      <w:r>
+        <w:t>is_active</w:t>
+      </w:r>
+      <w:proofErr w:type="spellEnd"/>
+      <w:r>
+        <w:t>, and timestamps (</w:t>
+      </w:r>
+      <w:proofErr w:type="spellStart"/>
+      <w:r>
+        <w:t>created_at</w:t>
+      </w:r>
+      <w:proofErr w:type="spellEnd"/>
+      <w:r>
+        <w:t xml:space="preserve">, </w:t>
+      </w:r>
+      <w:proofErr w:type="spellStart"/>
+      <w:r>
+        <w:t>last_login</w:t>
+      </w:r>
+      <w:proofErr w:type="spellEnd"/>
+      <w:r>
+        <w:t>).</w:t>
       </w:r>
     </w:p>
     <w:p>
@@ -1422,8 +1693,21 @@
           <w:numId w:val="3"/>
         </w:numPr>
       </w:pPr>
-      <w:r>
-        <w:t>workout_types and metric_types are lookup tables that define the allowed types of workouts (for example, Running) and metrics (for example, Weight, Blood Pressure), including default units.</w:t>
+      <w:proofErr w:type="spellStart"/>
+      <w:r>
+        <w:t>workout_types</w:t>
+      </w:r>
+      <w:proofErr w:type="spellEnd"/>
+      <w:r>
+        <w:t xml:space="preserve"> and </w:t>
+      </w:r>
+      <w:proofErr w:type="spellStart"/>
+      <w:r>
+        <w:t>metric_types</w:t>
+      </w:r>
+      <w:proofErr w:type="spellEnd"/>
+      <w:r>
+        <w:t xml:space="preserve"> are lookup tables that define the allowed types of workouts (for example, Running) and metrics (for example, Weight, Blood Pressure), including default units.</w:t>
       </w:r>
     </w:p>
     <w:p>
@@ -1434,7 +1718,24 @@
         </w:numPr>
       </w:pPr>
       <w:r>
-        <w:t>workouts represents individual workout sessions. Each row belongs to one user and one workout type, and stores date, duration, intensity, notes, and created_at.</w:t>
+        <w:lastRenderedPageBreak/>
+        <w:t xml:space="preserve">workouts </w:t>
+      </w:r>
+      <w:proofErr w:type="gramStart"/>
+      <w:r>
+        <w:t>represents</w:t>
+      </w:r>
+      <w:proofErr w:type="gramEnd"/>
+      <w:r>
+        <w:t xml:space="preserve"> individual workout sessions. Each row belongs to one user and one workout type, and stores date, duration, intensity, notes, and </w:t>
+      </w:r>
+      <w:proofErr w:type="spellStart"/>
+      <w:r>
+        <w:t>created_at</w:t>
+      </w:r>
+      <w:proofErr w:type="spellEnd"/>
+      <w:r>
+        <w:t>.</w:t>
       </w:r>
     </w:p>
     <w:p>
@@ -1445,8 +1746,23 @@
         </w:numPr>
       </w:pPr>
       <w:r>
-        <w:lastRenderedPageBreak/>
-        <w:t>metrics represents health measurements for a user on a given date, linked to metric_types. It stores numeric values, optional units, notes, and created_at.</w:t>
+        <w:t xml:space="preserve">metrics represents health measurements for a user on a given date, linked to </w:t>
+      </w:r>
+      <w:proofErr w:type="spellStart"/>
+      <w:r>
+        <w:t>metric_types</w:t>
+      </w:r>
+      <w:proofErr w:type="spellEnd"/>
+      <w:r>
+        <w:t xml:space="preserve">. It stores numeric values, optional units, notes, and </w:t>
+      </w:r>
+      <w:proofErr w:type="spellStart"/>
+      <w:r>
+        <w:t>created_at</w:t>
+      </w:r>
+      <w:proofErr w:type="spellEnd"/>
+      <w:r>
+        <w:t>.</w:t>
       </w:r>
     </w:p>
     <w:p>
@@ -1456,8 +1772,53 @@
           <w:numId w:val="3"/>
         </w:numPr>
       </w:pPr>
-      <w:r>
-        <w:t>login_audit logs login attempts with fields such as user_id, username_attempt, success, ip_address, user_agent, and attempted_at, which is used on the admin dashboard.</w:t>
+      <w:proofErr w:type="spellStart"/>
+      <w:r>
+        <w:t>login_audit</w:t>
+      </w:r>
+      <w:proofErr w:type="spellEnd"/>
+      <w:r>
+        <w:t xml:space="preserve"> logs login attempts with fields such as </w:t>
+      </w:r>
+      <w:proofErr w:type="spellStart"/>
+      <w:r>
+        <w:t>user_id</w:t>
+      </w:r>
+      <w:proofErr w:type="spellEnd"/>
+      <w:r>
+        <w:t xml:space="preserve">, </w:t>
+      </w:r>
+      <w:proofErr w:type="spellStart"/>
+      <w:r>
+        <w:t>username_attempt</w:t>
+      </w:r>
+      <w:proofErr w:type="spellEnd"/>
+      <w:r>
+        <w:t xml:space="preserve">, success, </w:t>
+      </w:r>
+      <w:proofErr w:type="spellStart"/>
+      <w:r>
+        <w:t>ip_address</w:t>
+      </w:r>
+      <w:proofErr w:type="spellEnd"/>
+      <w:r>
+        <w:t xml:space="preserve">, </w:t>
+      </w:r>
+      <w:proofErr w:type="spellStart"/>
+      <w:r>
+        <w:t>user_agent</w:t>
+      </w:r>
+      <w:proofErr w:type="spellEnd"/>
+      <w:r>
+        <w:t xml:space="preserve">, and </w:t>
+      </w:r>
+      <w:proofErr w:type="spellStart"/>
+      <w:r>
+        <w:t>attempted_at</w:t>
+      </w:r>
+      <w:proofErr w:type="spellEnd"/>
+      <w:r>
+        <w:t>, which is used on the admin dashboard.</w:t>
       </w:r>
     </w:p>
     <w:p>
@@ -1465,17 +1826,79 @@
         <w:pStyle w:val="FirstParagraph"/>
       </w:pPr>
       <w:r>
-        <w:t>Foreign keys enforce relationships such as workouts.user_id → users.id and metrics.metric_type_id → metric_types.id. Indexes on (user_id, workout_date) and (user_id, metric_date) support efficient per-user queries. The weather feature uses the OpenWeatherMap API directly and does not introduce additional tables, keeping the core data model focused on users and health-related data.</w:t>
+        <w:t xml:space="preserve">Foreign keys enforce relationships such as </w:t>
+      </w:r>
+      <w:proofErr w:type="spellStart"/>
+      <w:r>
+        <w:t>workouts.user_id</w:t>
+      </w:r>
+      <w:proofErr w:type="spellEnd"/>
+      <w:r>
+        <w:t xml:space="preserve"> → users.id and </w:t>
+      </w:r>
+      <w:proofErr w:type="spellStart"/>
+      <w:proofErr w:type="gramStart"/>
+      <w:r>
+        <w:t>metrics.metric</w:t>
+      </w:r>
+      <w:proofErr w:type="gramEnd"/>
+      <w:r>
+        <w:t>_type_id</w:t>
+      </w:r>
+      <w:proofErr w:type="spellEnd"/>
+      <w:r>
+        <w:t xml:space="preserve"> → metric_types.id. Indexes on (</w:t>
+      </w:r>
+      <w:proofErr w:type="spellStart"/>
+      <w:r>
+        <w:t>user_id</w:t>
+      </w:r>
+      <w:proofErr w:type="spellEnd"/>
+      <w:r>
+        <w:t xml:space="preserve">, </w:t>
+      </w:r>
+      <w:proofErr w:type="spellStart"/>
+      <w:r>
+        <w:t>workout_date</w:t>
+      </w:r>
+      <w:proofErr w:type="spellEnd"/>
+      <w:r>
+        <w:t>) and (</w:t>
+      </w:r>
+      <w:proofErr w:type="spellStart"/>
+      <w:r>
+        <w:t>user_id</w:t>
+      </w:r>
+      <w:proofErr w:type="spellEnd"/>
+      <w:r>
+        <w:t xml:space="preserve">, </w:t>
+      </w:r>
+      <w:proofErr w:type="spellStart"/>
+      <w:r>
+        <w:t>metric_date</w:t>
+      </w:r>
+      <w:proofErr w:type="spellEnd"/>
+      <w:r>
+        <w:t xml:space="preserve">) support efficient per-user queries. The weather feature uses the </w:t>
+      </w:r>
+      <w:proofErr w:type="spellStart"/>
+      <w:r>
+        <w:t>OpenWeatherMap</w:t>
+      </w:r>
+      <w:proofErr w:type="spellEnd"/>
+      <w:r>
+        <w:t xml:space="preserve"> API directly and does not introduce additional tables, keeping the core data model focused on users and health-related data.</w:t>
       </w:r>
     </w:p>
     <w:p>
       <w:pPr>
         <w:pStyle w:val="Heading2"/>
       </w:pPr>
-      <w:bookmarkStart w:id="6" w:name="_Toc216211852"/>
-      <w:bookmarkStart w:id="7" w:name="_Toc216211949"/>
-      <w:bookmarkStart w:id="8" w:name="_Toc216212402"/>
-      <w:bookmarkEnd w:id="4"/>
+      <w:bookmarkStart w:id="7" w:name="_Toc216211852"/>
+      <w:bookmarkStart w:id="8" w:name="_Toc216211949"/>
+      <w:bookmarkStart w:id="9" w:name="_Toc216212402"/>
+      <w:bookmarkStart w:id="10" w:name="_Toc216344741"/>
+      <w:bookmarkEnd w:id="5"/>
       <w:r>
         <w:rPr>
           <w:noProof/>
@@ -1522,9 +1945,10 @@
           </wp:inline>
         </w:drawing>
       </w:r>
-      <w:bookmarkEnd w:id="6"/>
       <w:bookmarkEnd w:id="7"/>
       <w:bookmarkEnd w:id="8"/>
+      <w:bookmarkEnd w:id="9"/>
+      <w:bookmarkEnd w:id="10"/>
     </w:p>
     <w:p>
       <w:pPr>
@@ -1533,17 +1957,17 @@
           <w:lang w:eastAsia="zh-CN"/>
         </w:rPr>
       </w:pPr>
-      <w:bookmarkStart w:id="9" w:name="user-functionality"/>
+      <w:bookmarkStart w:id="11" w:name="user-functionality"/>
     </w:p>
     <w:p>
       <w:pPr>
         <w:pStyle w:val="Heading2"/>
       </w:pPr>
-      <w:bookmarkStart w:id="10" w:name="_Toc216212403"/>
+      <w:bookmarkStart w:id="12" w:name="_Toc216344742"/>
       <w:r>
         <w:t>User Functionality</w:t>
       </w:r>
-      <w:bookmarkEnd w:id="10"/>
+      <w:bookmarkEnd w:id="12"/>
     </w:p>
     <w:p>
       <w:pPr>
@@ -1557,12 +1981,12 @@
       <w:pPr>
         <w:pStyle w:val="Heading3"/>
       </w:pPr>
-      <w:bookmarkStart w:id="11" w:name="guest-user"/>
-      <w:bookmarkStart w:id="12" w:name="_Toc216212404"/>
+      <w:bookmarkStart w:id="13" w:name="guest-user"/>
+      <w:bookmarkStart w:id="14" w:name="_Toc216344743"/>
       <w:r>
         <w:t>Guest user</w:t>
       </w:r>
-      <w:bookmarkEnd w:id="12"/>
+      <w:bookmarkEnd w:id="14"/>
     </w:p>
     <w:p>
       <w:pPr>
@@ -1595,6 +2019,7 @@
         <w:pStyle w:val="BodyText"/>
       </w:pPr>
       <w:r>
+        <w:lastRenderedPageBreak/>
         <w:t>From the header navigation, a guest can reach:</w:t>
       </w:r>
     </w:p>
@@ -1609,7 +2034,6 @@
         <w:rPr>
           <w:rStyle w:val="VerbatimChar"/>
         </w:rPr>
-        <w:lastRenderedPageBreak/>
         <w:t>/auth/register</w:t>
       </w:r>
       <w:r>
@@ -1644,8 +2068,16 @@
         <w:rPr>
           <w:rStyle w:val="VerbatimChar"/>
         </w:rPr>
-        <w:t>/about</w:t>
-      </w:r>
+        <w:t>/</w:t>
+      </w:r>
+      <w:proofErr w:type="gramStart"/>
+      <w:r>
+        <w:rPr>
+          <w:rStyle w:val="VerbatimChar"/>
+        </w:rPr>
+        <w:t>about</w:t>
+      </w:r>
+      <w:proofErr w:type="gramEnd"/>
       <w:r>
         <w:t xml:space="preserve"> – information about the app</w:t>
       </w:r>
@@ -1661,8 +2093,16 @@
         <w:rPr>
           <w:rStyle w:val="VerbatimChar"/>
         </w:rPr>
-        <w:t>/weather</w:t>
-      </w:r>
+        <w:t>/</w:t>
+      </w:r>
+      <w:proofErr w:type="gramStart"/>
+      <w:r>
+        <w:rPr>
+          <w:rStyle w:val="VerbatimChar"/>
+        </w:rPr>
+        <w:t>weather</w:t>
+      </w:r>
+      <w:proofErr w:type="gramEnd"/>
       <w:r>
         <w:t xml:space="preserve"> – weather page (can be open to guests depending on configuration)</w:t>
       </w:r>
@@ -1697,13 +2137,13 @@
       <w:pPr>
         <w:pStyle w:val="Heading3"/>
       </w:pPr>
-      <w:bookmarkStart w:id="13" w:name="registration-and-login"/>
-      <w:bookmarkStart w:id="14" w:name="_Toc216212405"/>
-      <w:bookmarkEnd w:id="11"/>
+      <w:bookmarkStart w:id="15" w:name="registration-and-login"/>
+      <w:bookmarkStart w:id="16" w:name="_Toc216344744"/>
+      <w:bookmarkEnd w:id="13"/>
       <w:r>
         <w:t>Registration and login</w:t>
       </w:r>
-      <w:bookmarkEnd w:id="14"/>
+      <w:bookmarkEnd w:id="16"/>
     </w:p>
     <w:p>
       <w:pPr>
@@ -1719,7 +2159,15 @@
         <w:t>/auth/register</w:t>
       </w:r>
       <w:r>
-        <w:t>), the user fills in a form with username, email, password and confirmation. The server uses express-validator to ensure that:</w:t>
+        <w:t xml:space="preserve">), the user fills in a form with username, email, password and confirmation. The server uses </w:t>
+      </w:r>
+      <w:proofErr w:type="gramStart"/>
+      <w:r>
+        <w:t>express-validator</w:t>
+      </w:r>
+      <w:proofErr w:type="gramEnd"/>
+      <w:r>
+        <w:t xml:space="preserve"> to ensure that:</w:t>
       </w:r>
     </w:p>
     <w:p>
@@ -1771,7 +2219,25 @@
         <w:pStyle w:val="FirstParagraph"/>
       </w:pPr>
       <w:r>
-        <w:t>If validation fails, the user is shown specific error messages next to each field and in a flash message. On success, the password is hashed with bcrypt and a new row is inserted into users with role = 'user' and is_active = 1. The user is then redirected to the login page with a success flash message.</w:t>
+        <w:t xml:space="preserve">If validation fails, the user is shown specific error messages next to each field and in a flash message. On success, the password is hashed with </w:t>
+      </w:r>
+      <w:proofErr w:type="spellStart"/>
+      <w:proofErr w:type="gramStart"/>
+      <w:r>
+        <w:t>bcrypt</w:t>
+      </w:r>
+      <w:proofErr w:type="spellEnd"/>
+      <w:proofErr w:type="gramEnd"/>
+      <w:r>
+        <w:t xml:space="preserve"> and a new row is inserted into users with role = 'user' and </w:t>
+      </w:r>
+      <w:proofErr w:type="spellStart"/>
+      <w:r>
+        <w:t>is_active</w:t>
+      </w:r>
+      <w:proofErr w:type="spellEnd"/>
+      <w:r>
+        <w:t xml:space="preserve"> = 1. The user is then redirected to the login page with a success flash message.</w:t>
       </w:r>
     </w:p>
     <w:p>
@@ -1810,7 +2276,17 @@
         </w:numPr>
       </w:pPr>
       <w:r>
-        <w:t>Verifies the password using bcrypt.compare.</w:t>
+        <w:t xml:space="preserve">Verifies the password using </w:t>
+      </w:r>
+      <w:proofErr w:type="spellStart"/>
+      <w:proofErr w:type="gramStart"/>
+      <w:r>
+        <w:t>bcrypt.compare</w:t>
+      </w:r>
+      <w:proofErr w:type="spellEnd"/>
+      <w:proofErr w:type="gramEnd"/>
+      <w:r>
+        <w:t>.</w:t>
       </w:r>
     </w:p>
     <w:p>
@@ -1834,14 +2310,32 @@
       <w:r>
         <w:t xml:space="preserve">On success, stores a minimal user object in </w:t>
       </w:r>
+      <w:proofErr w:type="spellStart"/>
+      <w:proofErr w:type="gramStart"/>
       <w:r>
         <w:rPr>
           <w:rStyle w:val="VerbatimChar"/>
         </w:rPr>
-        <w:t>req.session.user</w:t>
-      </w:r>
-      <w:r>
-        <w:t xml:space="preserve"> and updates last_login.</w:t>
+        <w:t>req.session</w:t>
+      </w:r>
+      <w:proofErr w:type="gramEnd"/>
+      <w:r>
+        <w:rPr>
+          <w:rStyle w:val="VerbatimChar"/>
+        </w:rPr>
+        <w:t>.user</w:t>
+      </w:r>
+      <w:proofErr w:type="spellEnd"/>
+      <w:r>
+        <w:t xml:space="preserve"> and updates </w:t>
+      </w:r>
+      <w:proofErr w:type="spellStart"/>
+      <w:r>
+        <w:t>last_login</w:t>
+      </w:r>
+      <w:proofErr w:type="spellEnd"/>
+      <w:r>
+        <w:t>.</w:t>
       </w:r>
     </w:p>
     <w:p>
@@ -1852,7 +2346,15 @@
         </w:numPr>
       </w:pPr>
       <w:r>
-        <w:t>Logs the attempt to login_audit with success/failure, IP address, and user agent.</w:t>
+        <w:t xml:space="preserve">Logs the attempt to </w:t>
+      </w:r>
+      <w:proofErr w:type="spellStart"/>
+      <w:r>
+        <w:t>login_audit</w:t>
+      </w:r>
+      <w:proofErr w:type="spellEnd"/>
+      <w:r>
+        <w:t xml:space="preserve"> with success/failure, IP address, and user agent.</w:t>
       </w:r>
     </w:p>
     <w:p>
@@ -1870,11 +2372,16 @@
         <w:pStyle w:val="FirstParagraph"/>
       </w:pPr>
       <w:r>
-        <w:t xml:space="preserve">If the login fails (wrong password or unknown user), a new row is also written to login_audit with success = 0. Feedback is shown using a flash error message. The Logout </w:t>
-      </w:r>
-      <w:r>
         <w:lastRenderedPageBreak/>
-        <w:t>route (</w:t>
+        <w:t xml:space="preserve">If the login fails (wrong password or unknown user), a new row is also written to </w:t>
+      </w:r>
+      <w:proofErr w:type="spellStart"/>
+      <w:r>
+        <w:t>login_audit</w:t>
+      </w:r>
+      <w:proofErr w:type="spellEnd"/>
+      <w:r>
+        <w:t xml:space="preserve"> with success = 0. Feedback is shown using a flash error message. The Logout route (</w:t>
       </w:r>
       <w:r>
         <w:rPr>
@@ -1900,13 +2407,13 @@
       <w:pPr>
         <w:pStyle w:val="Heading3"/>
       </w:pPr>
-      <w:bookmarkStart w:id="15" w:name="dashboard"/>
-      <w:bookmarkStart w:id="16" w:name="_Toc216212406"/>
-      <w:bookmarkEnd w:id="13"/>
+      <w:bookmarkStart w:id="17" w:name="dashboard"/>
+      <w:bookmarkStart w:id="18" w:name="_Toc216344745"/>
+      <w:bookmarkEnd w:id="15"/>
       <w:r>
         <w:t>Dashboard</w:t>
       </w:r>
-      <w:bookmarkEnd w:id="16"/>
+      <w:bookmarkEnd w:id="18"/>
     </w:p>
     <w:p>
       <w:pPr>
@@ -1998,20 +2505,33 @@
         <w:t>provides the user with a quick overview of their recent activity, eliminating the need to delve</w:t>
       </w:r>
       <w:r>
-        <w:t xml:space="preserve"> into detailed lists. The queries are filtered by user_id so each user only sees their own data.</w:t>
+        <w:t xml:space="preserve"> into detailed lists. The queries are filtered by </w:t>
+      </w:r>
+      <w:proofErr w:type="spellStart"/>
+      <w:r>
+        <w:t>user_</w:t>
+      </w:r>
+      <w:proofErr w:type="gramStart"/>
+      <w:r>
+        <w:t>id</w:t>
+      </w:r>
+      <w:proofErr w:type="spellEnd"/>
+      <w:proofErr w:type="gramEnd"/>
+      <w:r>
+        <w:t xml:space="preserve"> so each user only sees their own data.</w:t>
       </w:r>
     </w:p>
     <w:p>
       <w:pPr>
         <w:pStyle w:val="Heading3"/>
       </w:pPr>
-      <w:bookmarkStart w:id="17" w:name="workouts"/>
-      <w:bookmarkStart w:id="18" w:name="_Toc216212407"/>
-      <w:bookmarkEnd w:id="15"/>
+      <w:bookmarkStart w:id="19" w:name="workouts"/>
+      <w:bookmarkStart w:id="20" w:name="_Toc216344746"/>
+      <w:bookmarkEnd w:id="17"/>
       <w:r>
         <w:t>Workouts</w:t>
       </w:r>
-      <w:bookmarkEnd w:id="18"/>
+      <w:bookmarkEnd w:id="20"/>
     </w:p>
     <w:p>
       <w:pPr>
@@ -2127,6 +2647,7 @@
         <w:pStyle w:val="FirstParagraph"/>
       </w:pPr>
       <w:r>
+        <w:lastRenderedPageBreak/>
         <w:t>Clicking Add Workout (</w:t>
       </w:r>
       <w:r>
@@ -2142,7 +2663,15 @@
         <w:t xml:space="preserve"> d</w:t>
       </w:r>
       <w:r>
-        <w:t>ate, type (select from workout_types), duration, intensity, and optional notes.</w:t>
+        <w:t xml:space="preserve">ate, type (select from </w:t>
+      </w:r>
+      <w:proofErr w:type="spellStart"/>
+      <w:r>
+        <w:t>workout_types</w:t>
+      </w:r>
+      <w:proofErr w:type="spellEnd"/>
+      <w:r>
+        <w:t>), duration, intensity, and optional notes.</w:t>
       </w:r>
     </w:p>
     <w:p>
@@ -2150,7 +2679,6 @@
         <w:pStyle w:val="FirstParagraph"/>
       </w:pPr>
       <w:r>
-        <w:lastRenderedPageBreak/>
         <w:t>Server-side validation ensures that duration is a positive integer and that required fields are present. On submission, a new row is inserted into workouts linked to the current user. For Edit (</w:t>
       </w:r>
       <w:r>
@@ -2191,6 +2719,7 @@
       <w:r>
         <w:t xml:space="preserve">, which removes the row. </w:t>
       </w:r>
+      <w:proofErr w:type="spellStart"/>
       <w:r>
         <w:t>Authori</w:t>
       </w:r>
@@ -2204,6 +2733,7 @@
       <w:r>
         <w:t>ation</w:t>
       </w:r>
+      <w:proofErr w:type="spellEnd"/>
       <w:r>
         <w:t xml:space="preserve"> checks ensure users can only edit or delete their own workouts.</w:t>
       </w:r>
@@ -2212,13 +2742,13 @@
       <w:pPr>
         <w:pStyle w:val="Heading3"/>
       </w:pPr>
-      <w:bookmarkStart w:id="19" w:name="metrics"/>
-      <w:bookmarkStart w:id="20" w:name="_Toc216212408"/>
-      <w:bookmarkEnd w:id="17"/>
+      <w:bookmarkStart w:id="21" w:name="metrics"/>
+      <w:bookmarkStart w:id="22" w:name="_Toc216344747"/>
+      <w:bookmarkEnd w:id="19"/>
       <w:r>
         <w:t>Metrics</w:t>
       </w:r>
-      <w:bookmarkEnd w:id="20"/>
+      <w:bookmarkEnd w:id="22"/>
     </w:p>
     <w:p>
       <w:pPr>
@@ -2291,7 +2821,23 @@
         <w:t>/metrics/add</w:t>
       </w:r>
       <w:r>
-        <w:t>) requires the user to select a metric type, date, and numeric value, with optional notes and unit override. Again, express-validator is used to ensure the value is numeric and mandatory fields are present. Edit and delete routes work in the same way as workouts, enforcing ownership via user_id.</w:t>
+        <w:t xml:space="preserve">) requires the user to select a metric type, date, and numeric value, with optional notes and unit override. Again, </w:t>
+      </w:r>
+      <w:proofErr w:type="gramStart"/>
+      <w:r>
+        <w:t>express-validator</w:t>
+      </w:r>
+      <w:proofErr w:type="gramEnd"/>
+      <w:r>
+        <w:t xml:space="preserve"> is used to ensure the value is numeric and mandatory fields are present. Edit and delete routes work in the same way as workouts, enforcing ownership via </w:t>
+      </w:r>
+      <w:proofErr w:type="spellStart"/>
+      <w:r>
+        <w:t>user_id</w:t>
+      </w:r>
+      <w:proofErr w:type="spellEnd"/>
+      <w:r>
+        <w:t>.</w:t>
       </w:r>
     </w:p>
     <w:p>
@@ -2306,13 +2852,13 @@
       <w:pPr>
         <w:pStyle w:val="Heading3"/>
       </w:pPr>
-      <w:bookmarkStart w:id="21" w:name="search"/>
-      <w:bookmarkStart w:id="22" w:name="_Toc216212409"/>
-      <w:bookmarkEnd w:id="19"/>
+      <w:bookmarkStart w:id="23" w:name="search"/>
+      <w:bookmarkStart w:id="24" w:name="_Toc216344748"/>
+      <w:bookmarkEnd w:id="21"/>
       <w:r>
         <w:t>Search</w:t>
       </w:r>
-      <w:bookmarkEnd w:id="22"/>
+      <w:bookmarkEnd w:id="24"/>
     </w:p>
     <w:p>
       <w:pPr>
@@ -2360,7 +2906,15 @@
         <w:pStyle w:val="FirstParagraph"/>
       </w:pPr>
       <w:r>
-        <w:t xml:space="preserve">The search form allows the user to enter a free-text query and select a scope. The backend performs parameterised SQL queries that match the text against fields such as notes and type names, filtered by the logged-in user. Results are shown on </w:t>
+        <w:t xml:space="preserve">The search form allows the user to enter a free-text query and select a scope. The backend performs </w:t>
+      </w:r>
+      <w:proofErr w:type="spellStart"/>
+      <w:r>
+        <w:t>parameterised</w:t>
+      </w:r>
+      <w:proofErr w:type="spellEnd"/>
+      <w:r>
+        <w:t xml:space="preserve"> SQL queries that match the text against fields such as notes and type names, filtered by the logged-in user. Results are shown on </w:t>
       </w:r>
       <w:r>
         <w:rPr>
@@ -2376,14 +2930,14 @@
       <w:pPr>
         <w:pStyle w:val="Heading3"/>
       </w:pPr>
-      <w:bookmarkStart w:id="23" w:name="weather"/>
-      <w:bookmarkStart w:id="24" w:name="_Toc216212410"/>
-      <w:bookmarkEnd w:id="21"/>
+      <w:bookmarkStart w:id="25" w:name="weather"/>
+      <w:bookmarkStart w:id="26" w:name="_Toc216344749"/>
+      <w:bookmarkEnd w:id="23"/>
       <w:r>
         <w:lastRenderedPageBreak/>
         <w:t>Weather</w:t>
       </w:r>
-      <w:bookmarkEnd w:id="24"/>
+      <w:bookmarkEnd w:id="26"/>
     </w:p>
     <w:p>
       <w:pPr>
@@ -2399,23 +2953,39 @@
         <w:t>/weather</w:t>
       </w:r>
       <w:r>
-        <w:t xml:space="preserve">) is an extra feature that integrates the application with the OpenWeatherMap API. The user can enter a city name such as </w:t>
-      </w:r>
+        <w:t xml:space="preserve">) is an extra feature that integrates the application with the </w:t>
+      </w:r>
+      <w:proofErr w:type="spellStart"/>
+      <w:r>
+        <w:t>OpenWeatherMap</w:t>
+      </w:r>
+      <w:proofErr w:type="spellEnd"/>
+      <w:r>
+        <w:t xml:space="preserve"> API. The user can enter a city name such as </w:t>
+      </w:r>
+      <w:proofErr w:type="spellStart"/>
+      <w:proofErr w:type="gramStart"/>
       <w:r>
         <w:rPr>
           <w:rStyle w:val="VerbatimChar"/>
         </w:rPr>
         <w:t>London,uk</w:t>
       </w:r>
+      <w:proofErr w:type="spellEnd"/>
+      <w:proofErr w:type="gramEnd"/>
       <w:r>
         <w:t xml:space="preserve"> or </w:t>
       </w:r>
+      <w:proofErr w:type="spellStart"/>
+      <w:proofErr w:type="gramStart"/>
       <w:r>
         <w:rPr>
           <w:rStyle w:val="VerbatimChar"/>
         </w:rPr>
         <w:t>Paris,fr</w:t>
       </w:r>
+      <w:proofErr w:type="spellEnd"/>
+      <w:proofErr w:type="gramEnd"/>
       <w:r>
         <w:t xml:space="preserve"> in a simple form. When the form is submitted:</w:t>
       </w:r>
@@ -2439,7 +3009,15 @@
         </w:numPr>
       </w:pPr>
       <w:r>
-        <w:t>It calls the OpenWeatherMap current weather endpoint using fetch.</w:t>
+        <w:t xml:space="preserve">It calls the </w:t>
+      </w:r>
+      <w:proofErr w:type="spellStart"/>
+      <w:r>
+        <w:t>OpenWeatherMap</w:t>
+      </w:r>
+      <w:proofErr w:type="spellEnd"/>
+      <w:r>
+        <w:t xml:space="preserve"> current weather endpoint using fetch.</w:t>
       </w:r>
     </w:p>
     <w:p>
@@ -2497,20 +3075,28 @@
       <w:pPr>
         <w:pStyle w:val="Heading3"/>
       </w:pPr>
-      <w:bookmarkStart w:id="25" w:name="admin"/>
-      <w:bookmarkStart w:id="26" w:name="_Toc216212411"/>
-      <w:bookmarkEnd w:id="23"/>
+      <w:bookmarkStart w:id="27" w:name="admin"/>
+      <w:bookmarkStart w:id="28" w:name="_Toc216344750"/>
+      <w:bookmarkEnd w:id="25"/>
       <w:r>
         <w:t>Admin</w:t>
       </w:r>
-      <w:bookmarkEnd w:id="26"/>
+      <w:bookmarkEnd w:id="28"/>
     </w:p>
     <w:p>
       <w:pPr>
         <w:pStyle w:val="FirstParagraph"/>
       </w:pPr>
       <w:r>
-        <w:t>The Admin dashboard (</w:t>
+        <w:t xml:space="preserve">The </w:t>
+      </w:r>
+      <w:proofErr w:type="gramStart"/>
+      <w:r>
+        <w:t>Admin</w:t>
+      </w:r>
+      <w:proofErr w:type="gramEnd"/>
+      <w:r>
+        <w:t xml:space="preserve"> dashboard (</w:t>
       </w:r>
       <w:r>
         <w:rPr>
@@ -2655,7 +3241,15 @@
         </w:numPr>
       </w:pPr>
       <w:r>
-        <w:t>A Recent logins table from login_audit, showing:</w:t>
+        <w:t xml:space="preserve">A Recent logins table from </w:t>
+      </w:r>
+      <w:proofErr w:type="spellStart"/>
+      <w:r>
+        <w:t>login_audit</w:t>
+      </w:r>
+      <w:proofErr w:type="spellEnd"/>
+      <w:r>
+        <w:t>, showing:</w:t>
       </w:r>
     </w:p>
     <w:p>
@@ -2702,13 +3296,13 @@
       <w:pPr>
         <w:pStyle w:val="Heading3"/>
       </w:pPr>
-      <w:bookmarkStart w:id="27" w:name="error-handling-and-ux"/>
-      <w:bookmarkStart w:id="28" w:name="_Toc216212412"/>
-      <w:bookmarkEnd w:id="25"/>
+      <w:bookmarkStart w:id="29" w:name="error-handling-and-ux"/>
+      <w:bookmarkStart w:id="30" w:name="_Toc216344751"/>
+      <w:bookmarkEnd w:id="27"/>
       <w:r>
         <w:t>Error handling and UX</w:t>
       </w:r>
-      <w:bookmarkEnd w:id="28"/>
+      <w:bookmarkEnd w:id="30"/>
     </w:p>
     <w:p>
       <w:pPr>
@@ -3261,14 +3855,14 @@
       <w:pPr>
         <w:pStyle w:val="Heading2"/>
       </w:pPr>
-      <w:bookmarkStart w:id="29" w:name="advanced-techniques"/>
-      <w:bookmarkStart w:id="30" w:name="_Toc216212413"/>
-      <w:bookmarkEnd w:id="9"/>
-      <w:bookmarkEnd w:id="27"/>
+      <w:bookmarkStart w:id="31" w:name="advanced-techniques"/>
+      <w:bookmarkStart w:id="32" w:name="_Toc216344752"/>
+      <w:bookmarkEnd w:id="11"/>
+      <w:bookmarkEnd w:id="29"/>
       <w:r>
         <w:t>Advanced Techniques</w:t>
       </w:r>
-      <w:bookmarkEnd w:id="30"/>
+      <w:bookmarkEnd w:id="32"/>
     </w:p>
     <w:p>
       <w:pPr>
@@ -3294,7 +3888,23 @@
       </w:r>
       <w:r>
         <w:lastRenderedPageBreak/>
-        <w:t xml:space="preserve">column in users. Middleware functions requireLogin and requireAdmin in </w:t>
+        <w:t xml:space="preserve">column in users. Middleware functions </w:t>
+      </w:r>
+      <w:proofErr w:type="spellStart"/>
+      <w:r>
+        <w:t>requireLogin</w:t>
+      </w:r>
+      <w:proofErr w:type="spellEnd"/>
+      <w:r>
+        <w:t xml:space="preserve"> and </w:t>
+      </w:r>
+      <w:proofErr w:type="spellStart"/>
+      <w:r>
+        <w:t>requireAdmin</w:t>
+      </w:r>
+      <w:proofErr w:type="spellEnd"/>
+      <w:r>
+        <w:t xml:space="preserve"> in </w:t>
       </w:r>
       <w:r>
         <w:rPr>
@@ -3303,7 +3913,23 @@
         <w:t>_middleware.js</w:t>
       </w:r>
       <w:r>
-        <w:t xml:space="preserve"> centralise access checks. requireAdmin ensures that only admins can access </w:t>
+        <w:t xml:space="preserve"> </w:t>
+      </w:r>
+      <w:proofErr w:type="spellStart"/>
+      <w:r>
+        <w:t>centralise</w:t>
+      </w:r>
+      <w:proofErr w:type="spellEnd"/>
+      <w:r>
+        <w:t xml:space="preserve"> access checks. </w:t>
+      </w:r>
+      <w:proofErr w:type="spellStart"/>
+      <w:r>
+        <w:t>requireAdmin</w:t>
+      </w:r>
+      <w:proofErr w:type="spellEnd"/>
+      <w:r>
+        <w:t xml:space="preserve"> ensures that only admins can access </w:t>
       </w:r>
       <w:r>
         <w:rPr>
@@ -3327,7 +3953,23 @@
       </w:r>
       <w:r>
         <w:br/>
-        <w:t xml:space="preserve"> Every login attempt is recorded in the login_audit table, including unknown usernames and failed attempts. The auth routes capture the username attempted, success flag, IP address, and user agent. The admin dashboard then surfaces this information to admins, providing an example of security monitoring and auditing. This goes beyond a simple login form and demonstrates how to track and inspect authentication behaviour.</w:t>
+        <w:t xml:space="preserve"> Every login attempt is recorded in the </w:t>
+      </w:r>
+      <w:proofErr w:type="spellStart"/>
+      <w:r>
+        <w:t>login_audit</w:t>
+      </w:r>
+      <w:proofErr w:type="spellEnd"/>
+      <w:r>
+        <w:t xml:space="preserve"> table, including unknown usernames and failed attempts. The auth routes capture the username attempted, success flag, IP address, and user agent. The admin dashboard then surfaces this information to admins, providing an example of security monitoring and auditing. This goes beyond a simple login form and demonstrates how to track and inspect authentication </w:t>
+      </w:r>
+      <w:proofErr w:type="spellStart"/>
+      <w:r>
+        <w:t>behaviour</w:t>
+      </w:r>
+      <w:proofErr w:type="spellEnd"/>
+      <w:r>
+        <w:t>.</w:t>
       </w:r>
     </w:p>
     <w:p>
@@ -3338,11 +3980,59 @@
         </w:numPr>
       </w:pPr>
       <w:r>
-        <w:t>Input validation and sanitisation (no express-sanitizer)</w:t>
+        <w:t xml:space="preserve">Input validation and </w:t>
+      </w:r>
+      <w:proofErr w:type="spellStart"/>
+      <w:r>
+        <w:t>sanitisation</w:t>
+      </w:r>
+      <w:proofErr w:type="spellEnd"/>
+      <w:r>
+        <w:t xml:space="preserve"> (no </w:t>
+      </w:r>
+      <w:proofErr w:type="gramStart"/>
+      <w:r>
+        <w:t>express-sanitizer</w:t>
+      </w:r>
+      <w:proofErr w:type="gramEnd"/>
+      <w:r>
+        <w:t>)</w:t>
       </w:r>
       <w:r>
         <w:br/>
-        <w:t xml:space="preserve"> All database access uses parameterised queries with mysql2, so user values are never concatenated directly into SQL strings. This is the recommended defence against SQL injection, so the app does not add an extra “express-sanitizer” style layer on top. Instead, user input is validated and normalised using express-validator (for example, trim and numeric checks) before being sent to the database, and EJS’s default escaping is used when rendering user data in views to protect against cross-site scripting.</w:t>
+        <w:t xml:space="preserve"> All database access uses </w:t>
+      </w:r>
+      <w:proofErr w:type="spellStart"/>
+      <w:r>
+        <w:t>parameterised</w:t>
+      </w:r>
+      <w:proofErr w:type="spellEnd"/>
+      <w:r>
+        <w:t xml:space="preserve"> queries with mysql2, so user values are never concatenated directly into SQL strings. This is the recommended </w:t>
+      </w:r>
+      <w:proofErr w:type="spellStart"/>
+      <w:r>
+        <w:t>defence</w:t>
+      </w:r>
+      <w:proofErr w:type="spellEnd"/>
+      <w:r>
+        <w:t xml:space="preserve"> against SQL injection, so the app does not add an extra “</w:t>
+      </w:r>
+      <w:proofErr w:type="gramStart"/>
+      <w:r>
+        <w:t>express-sanitizer</w:t>
+      </w:r>
+      <w:proofErr w:type="gramEnd"/>
+      <w:r>
+        <w:t xml:space="preserve">” style layer on top. Instead, user input is validated and </w:t>
+      </w:r>
+      <w:proofErr w:type="spellStart"/>
+      <w:r>
+        <w:t>normalised</w:t>
+      </w:r>
+      <w:proofErr w:type="spellEnd"/>
+      <w:r>
+        <w:t xml:space="preserve"> using express-validator (for example, trim and numeric checks) before being sent to the database, and EJS’s default escaping is used when rendering user data in views to protect against cross-site scripting.</w:t>
       </w:r>
     </w:p>
     <w:p>
@@ -3357,7 +4047,23 @@
       </w:r>
       <w:r>
         <w:br/>
-        <w:t xml:space="preserve"> Instead of physically deleting users, the admin panel can toggle a user’s is_active flag. The login logic checks this flag and denies access to deactivated accounts. This pattern (often called “soft delete”) shows awareness of preserving data integrity and auditability, and is a common real-world approach to user management.</w:t>
+        <w:t xml:space="preserve"> Instead of physically deleting users, the admin panel can toggle a user’s </w:t>
+      </w:r>
+      <w:proofErr w:type="spellStart"/>
+      <w:r>
+        <w:t>is_active</w:t>
+      </w:r>
+      <w:proofErr w:type="spellEnd"/>
+      <w:r>
+        <w:t xml:space="preserve"> flag. The login logic checks this flag and denies access to deactivated accounts. This pattern (often called “soft delete”) shows awareness of preserving data integrity and </w:t>
+      </w:r>
+      <w:proofErr w:type="gramStart"/>
+      <w:r>
+        <w:t>auditability, and</w:t>
+      </w:r>
+      <w:proofErr w:type="gramEnd"/>
+      <w:r>
+        <w:t xml:space="preserve"> is a common real-world approach to user management.</w:t>
       </w:r>
     </w:p>
     <w:p>
@@ -3372,7 +4078,15 @@
       </w:r>
       <w:r>
         <w:br/>
-        <w:t xml:space="preserve"> The registration, login, workout, and metric forms all use express-validator to enforce constraints on incoming data (for example, required fields, numeric ranges, email format). Validation errors are displayed next to specific fields and also in flash messages. This improves usability and robustness by preventing invalid rows from being inserted into the database and clearly guiding users to fix their input.</w:t>
+        <w:t xml:space="preserve"> The registration, login, workout, and metric forms all use express-validator to enforce constraints on incoming data (for example, required fields, numeric ranges, email format). Validation errors are displayed next to specific fields </w:t>
+      </w:r>
+      <w:proofErr w:type="gramStart"/>
+      <w:r>
+        <w:t>and also</w:t>
+      </w:r>
+      <w:proofErr w:type="gramEnd"/>
+      <w:r>
+        <w:t xml:space="preserve"> in flash messages. This improves usability and robustness by preventing invalid rows from being inserted into the database and clearly guiding users to fix their input.</w:t>
       </w:r>
     </w:p>
     <w:p>
@@ -3387,7 +4101,31 @@
       </w:r>
       <w:r>
         <w:br/>
-        <w:t xml:space="preserve"> Sessions are stored using express-mysql-session, which means login state is persisted in MySQL rather than just in memory. This is closer to what would be used in a production setup and pairs well with the rest of the MySQL-based data model. It also demonstrates knowledge of middleware composition and configuration in Express.</w:t>
+        <w:t xml:space="preserve"> </w:t>
+      </w:r>
+      <w:proofErr w:type="spellStart"/>
+      <w:r>
+        <w:t>Sessions</w:t>
+      </w:r>
+      <w:proofErr w:type="spellEnd"/>
+      <w:r>
+        <w:t xml:space="preserve"> are stored using express-</w:t>
+      </w:r>
+      <w:proofErr w:type="spellStart"/>
+      <w:r>
+        <w:t>mysql</w:t>
+      </w:r>
+      <w:proofErr w:type="spellEnd"/>
+      <w:r>
+        <w:t xml:space="preserve">-session, which means login state </w:t>
+      </w:r>
+      <w:proofErr w:type="gramStart"/>
+      <w:r>
+        <w:t>is persisted</w:t>
+      </w:r>
+      <w:proofErr w:type="gramEnd"/>
+      <w:r>
+        <w:t xml:space="preserve"> in MySQL rather than just in memory. This is closer to what would be used in a production setup and pairs well with the rest of the MySQL-based data model. It also demonstrates knowledge of middleware composition and configuration in Express.</w:t>
       </w:r>
     </w:p>
     <w:p>
@@ -3402,7 +4140,15 @@
       </w:r>
       <w:r>
         <w:br/>
-        <w:t xml:space="preserve"> The search functionality is implemented on the server side using parameterised SQL queries that can search workouts, metrics, or both. It combines joins to lookup tables (for type names) with filtering by the current user and (optionally) date </w:t>
+        <w:t xml:space="preserve"> The search functionality is implemented on the server side using </w:t>
+      </w:r>
+      <w:proofErr w:type="spellStart"/>
+      <w:r>
+        <w:t>parameterised</w:t>
+      </w:r>
+      <w:proofErr w:type="spellEnd"/>
+      <w:r>
+        <w:t xml:space="preserve"> SQL queries that can search workouts, metrics, or both. It combines joins to lookup tables (for type names) with filtering by the current user and (optionally) date </w:t>
       </w:r>
       <w:r>
         <w:lastRenderedPageBreak/>
@@ -3421,7 +4167,39 @@
       </w:r>
       <w:r>
         <w:br/>
-        <w:t xml:space="preserve"> The create_db.sql script optionally creates a dedicated MySQL user (health_app) with limited privileges, and the application reads database credentials from .env using dotenv. This separation of configuration from code and principle of least privilege are both good development practices and go beyond minimal requirements.</w:t>
+        <w:t xml:space="preserve"> The </w:t>
+      </w:r>
+      <w:proofErr w:type="spellStart"/>
+      <w:r>
+        <w:t>create_db.sql</w:t>
+      </w:r>
+      <w:proofErr w:type="spellEnd"/>
+      <w:r>
+        <w:t xml:space="preserve"> script optionally creates a dedicated MySQL user (</w:t>
+      </w:r>
+      <w:proofErr w:type="spellStart"/>
+      <w:r>
+        <w:t>health_app</w:t>
+      </w:r>
+      <w:proofErr w:type="spellEnd"/>
+      <w:r>
+        <w:t xml:space="preserve">) with limited privileges, and the application reads database credentials </w:t>
+      </w:r>
+      <w:proofErr w:type="gramStart"/>
+      <w:r>
+        <w:t>from .env</w:t>
+      </w:r>
+      <w:proofErr w:type="gramEnd"/>
+      <w:r>
+        <w:t xml:space="preserve"> using </w:t>
+      </w:r>
+      <w:proofErr w:type="spellStart"/>
+      <w:r>
+        <w:t>dotenv</w:t>
+      </w:r>
+      <w:proofErr w:type="spellEnd"/>
+      <w:r>
+        <w:t>. This separation of configuration from code and principle of least privilege are both good development practices and go beyond minimal requirements.</w:t>
       </w:r>
     </w:p>
     <w:p>
@@ -3445,7 +4223,15 @@
         <w:t>/weather</w:t>
       </w:r>
       <w:r>
-        <w:t xml:space="preserve"> page integrates the app with the OpenWeatherMap external API. It demonstrates:</w:t>
+        <w:t xml:space="preserve"> page integrates the app with the </w:t>
+      </w:r>
+      <w:proofErr w:type="spellStart"/>
+      <w:r>
+        <w:t>OpenWeatherMap</w:t>
+      </w:r>
+      <w:proofErr w:type="spellEnd"/>
+      <w:r>
+        <w:t xml:space="preserve"> external API. It demonstrates:</w:t>
       </w:r>
     </w:p>
     <w:p>
@@ -3461,7 +4247,15 @@
         <w:ind w:left="1440"/>
       </w:pPr>
       <w:r>
-        <w:t>Secure management of API credentials via OPENWEATHER_API_KEY in .env.</w:t>
+        <w:t xml:space="preserve">Secure management of API credentials via OPENWEATHER_API_KEY </w:t>
+      </w:r>
+      <w:proofErr w:type="gramStart"/>
+      <w:r>
+        <w:t>in .env</w:t>
+      </w:r>
+      <w:proofErr w:type="gramEnd"/>
+      <w:r>
+        <w:t>.</w:t>
       </w:r>
     </w:p>
     <w:p>
@@ -3476,8 +4270,13 @@
       <w:pPr>
         <w:ind w:left="1440"/>
       </w:pPr>
-      <w:r>
-        <w:t>Normalising the API response into a simple weather object passed into an EJS template, which then renders a clean card with temperature, humidity, wind speed, and description.</w:t>
+      <w:proofErr w:type="spellStart"/>
+      <w:r>
+        <w:t>Normalising</w:t>
+      </w:r>
+      <w:proofErr w:type="spellEnd"/>
+      <w:r>
+        <w:t xml:space="preserve"> the API response into a simple weather object passed into an EJS template, which then renders a clean card with temperature, humidity, wind speed, and description.</w:t>
       </w:r>
     </w:p>
     <w:p>
@@ -3503,7 +4302,23 @@
       </w:r>
       <w:r>
         <w:br/>
-        <w:t xml:space="preserve"> The shared main.css stylesheet has been customised to follow Material Design principles: primary and secondary colour palette, elevated surfaces, rounded cards, pill-shaped buttons, clear focus states, and responsive layouts. Tables, forms, flash messages, and navigation elements all share a consistent look and feel. This not only improves the user experience but also shows attention to front-end design and accessibility within a server-rendered Express and EJS project.</w:t>
+        <w:t xml:space="preserve"> The shared main.css stylesheet has been </w:t>
+      </w:r>
+      <w:proofErr w:type="spellStart"/>
+      <w:r>
+        <w:t>customised</w:t>
+      </w:r>
+      <w:proofErr w:type="spellEnd"/>
+      <w:r>
+        <w:t xml:space="preserve"> to follow Material Design principles: primary and secondary </w:t>
+      </w:r>
+      <w:proofErr w:type="spellStart"/>
+      <w:r>
+        <w:t>colour</w:t>
+      </w:r>
+      <w:proofErr w:type="spellEnd"/>
+      <w:r>
+        <w:t xml:space="preserve"> palette, elevated surfaces, rounded cards, pill-shaped buttons, clear focus states, and responsive layouts. Tables, forms, flash messages, and navigation elements all share a consistent look and feel. This not only improves the user experience but also shows attention to front-end design and accessibility within a server-rendered Express and EJS project.</w:t>
       </w:r>
     </w:p>
     <w:p>
@@ -3539,7 +4354,15 @@
         <w:t>express-rate-limit</w:t>
       </w:r>
       <w:r>
-        <w:t xml:space="preserve"> to throttle access to the authentication endpoints. Each IP address is limited to 100 requests in a 15-minute window, with appropriate rate-limit headers sent back to the client. This mitigates brute-force password guessing and protects the login and registration routes from automated scripts or accidental refresh storms, while still keeping the system responsive for genuine users.</w:t>
+        <w:t xml:space="preserve"> to throttle access to the authentication endpoints. Each IP address is limited to 100 requests in a 15-minute window, with appropriate rate-limit headers sent back to the client. This mitigates brute-force password guessing and protects the login and registration routes from automated scripts or accidental refresh storms, while </w:t>
+      </w:r>
+      <w:proofErr w:type="gramStart"/>
+      <w:r>
+        <w:t>still keeping</w:t>
+      </w:r>
+      <w:proofErr w:type="gramEnd"/>
+      <w:r>
+        <w:t xml:space="preserve"> the system responsive for genuine users.</w:t>
       </w:r>
     </w:p>
     <w:p>
@@ -3569,7 +4392,15 @@
         <w:t>app.test.js</w:t>
       </w:r>
       <w:r>
-        <w:t xml:space="preserve">) uses Supertest and Chai to verify route behaviour. The tests check that public pages (such as </w:t>
+        <w:t xml:space="preserve">) uses </w:t>
+      </w:r>
+      <w:proofErr w:type="spellStart"/>
+      <w:r>
+        <w:t>Supertest</w:t>
+      </w:r>
+      <w:proofErr w:type="spellEnd"/>
+      <w:r>
+        <w:t xml:space="preserve"> and Chai to verify route behaviour. The tests check that public pages (such as </w:t>
       </w:r>
       <w:r>
         <w:rPr>
@@ -3587,7 +4418,11 @@
         <w:t>/about</w:t>
       </w:r>
       <w:r>
-        <w:t>) return HTTP 200, while protected routes (for example</w:t>
+        <w:t xml:space="preserve">) return HTTP 200, while protected routes (for </w:t>
+      </w:r>
+      <w:proofErr w:type="gramStart"/>
+      <w:r>
+        <w:t>example</w:t>
       </w:r>
       <w:r>
         <w:rPr>
@@ -3599,7 +4434,14 @@
         <w:rPr>
           <w:rStyle w:val="HTMLCode"/>
         </w:rPr>
-        <w:t>/dashboard</w:t>
+        <w:t>/</w:t>
+      </w:r>
+      <w:proofErr w:type="gramEnd"/>
+      <w:r>
+        <w:rPr>
+          <w:rStyle w:val="HTMLCode"/>
+        </w:rPr>
+        <w:t>dashboard</w:t>
       </w:r>
       <w:r>
         <w:t xml:space="preserve">, </w:t>
@@ -3651,7 +4493,15 @@
       </w:r>
       <w:r>
         <w:lastRenderedPageBreak/>
-        <w:t xml:space="preserve">also validate server-side form handling for the auth routes by asserting that invalid login or registration submissions return status 422 with meaningful error messages, and confirm that the </w:t>
+        <w:t xml:space="preserve">also validate server-side form handling for the auth routes by asserting that invalid login or registration submissions return status 422 with meaningful error </w:t>
+      </w:r>
+      <w:proofErr w:type="gramStart"/>
+      <w:r>
+        <w:t>messages, and</w:t>
+      </w:r>
+      <w:proofErr w:type="gramEnd"/>
+      <w:r>
+        <w:t xml:space="preserve"> confirm that the </w:t>
       </w:r>
       <w:r>
         <w:rPr>
@@ -3674,11 +4524,85 @@
     </w:p>
     <w:p>
       <w:pPr>
+        <w:pStyle w:val="Heading2"/>
+      </w:pPr>
+      <w:bookmarkStart w:id="33" w:name="_Toc216344753"/>
+      <w:r>
+        <w:t>AI declaration</w:t>
+      </w:r>
+      <w:bookmarkEnd w:id="33"/>
+    </w:p>
+    <w:p>
+      <w:pPr>
+        <w:pStyle w:val="NormalWeb"/>
+      </w:pPr>
+      <w:r>
+        <w:t>In this assignment</w:t>
+      </w:r>
+      <w:r>
+        <w:t>,</w:t>
+      </w:r>
+      <w:r>
+        <w:t xml:space="preserve"> I used AI tools in the following ways:</w:t>
+      </w:r>
+    </w:p>
+    <w:p>
+      <w:pPr>
+        <w:pStyle w:val="NormalWeb"/>
+        <w:numPr>
+          <w:ilvl w:val="0"/>
+          <w:numId w:val="26"/>
+        </w:numPr>
+      </w:pPr>
+      <w:r>
+        <w:t xml:space="preserve">To </w:t>
+      </w:r>
+      <w:r>
+        <w:t>get general advice on possible security practices (for example, parameterised queries and role-based access control), ideas for database structure, and ways to organise routes and pages. All final design decisions and implementation were done by me.</w:t>
+      </w:r>
+    </w:p>
+    <w:p>
+      <w:pPr>
+        <w:pStyle w:val="NormalWeb"/>
+        <w:numPr>
+          <w:ilvl w:val="0"/>
+          <w:numId w:val="26"/>
+        </w:numPr>
+      </w:pPr>
+      <w:r>
+        <w:t>To help diagnose and fix technical errors. When I encountered problems such as SQL not working or runtime errors in my Node.js code, I asked AI for guidance on how to understand the error messages and how to correct them.</w:t>
+      </w:r>
+    </w:p>
+    <w:p>
+      <w:pPr>
+        <w:pStyle w:val="NormalWeb"/>
+        <w:numPr>
+          <w:ilvl w:val="0"/>
+          <w:numId w:val="26"/>
+        </w:numPr>
+      </w:pPr>
+      <w:r>
+        <w:t>To improve the writing of this report. I used AI to help polish the language, correct grammar and spelling, and make the text clearer and more academic.</w:t>
+      </w:r>
+    </w:p>
+    <w:p>
+      <w:pPr>
+        <w:pStyle w:val="NormalWeb"/>
+      </w:pPr>
+      <w:r>
+        <w:t>All code, design decisions, and final implementations were written, tested, and verified by me, and I take full responsibility for the work submitted.</w:t>
+      </w:r>
+    </w:p>
+    <w:p>
+      <w:pPr>
         <w:ind w:left="240"/>
+        <w:rPr>
+          <w:lang w:val="en-GB"/>
+        </w:rPr>
       </w:pPr>
     </w:p>
     <w:bookmarkEnd w:id="0"/>
-    <w:bookmarkEnd w:id="29"/>
+    <w:bookmarkEnd w:id="31"/>
     <w:p>
       <w:pPr>
         <w:pStyle w:val="FirstParagraph"/>
@@ -3817,6 +4741,119 @@
     </w:lvl>
   </w:abstractNum>
   <w:abstractNum w:abstractNumId="1" w15:restartNumberingAfterBreak="0">
+    <w:nsid w:val="169C229C"/>
+    <w:multiLevelType w:val="multilevel"/>
+    <w:tmpl w:val="071C014C"/>
+    <w:lvl w:ilvl="0">
+      <w:start w:val="1"/>
+      <w:numFmt w:val="decimal"/>
+      <w:lvlText w:val="%1."/>
+      <w:lvlJc w:val="left"/>
+      <w:pPr>
+        <w:tabs>
+          <w:tab w:val="num" w:pos="720"/>
+        </w:tabs>
+        <w:ind w:left="720" w:hanging="360"/>
+      </w:pPr>
+    </w:lvl>
+    <w:lvl w:ilvl="1" w:tentative="1">
+      <w:start w:val="1"/>
+      <w:numFmt w:val="decimal"/>
+      <w:lvlText w:val="%2."/>
+      <w:lvlJc w:val="left"/>
+      <w:pPr>
+        <w:tabs>
+          <w:tab w:val="num" w:pos="1440"/>
+        </w:tabs>
+        <w:ind w:left="1440" w:hanging="360"/>
+      </w:pPr>
+    </w:lvl>
+    <w:lvl w:ilvl="2" w:tentative="1">
+      <w:start w:val="1"/>
+      <w:numFmt w:val="decimal"/>
+      <w:lvlText w:val="%3."/>
+      <w:lvlJc w:val="left"/>
+      <w:pPr>
+        <w:tabs>
+          <w:tab w:val="num" w:pos="2160"/>
+        </w:tabs>
+        <w:ind w:left="2160" w:hanging="360"/>
+      </w:pPr>
+    </w:lvl>
+    <w:lvl w:ilvl="3" w:tentative="1">
+      <w:start w:val="1"/>
+      <w:numFmt w:val="decimal"/>
+      <w:lvlText w:val="%4."/>
+      <w:lvlJc w:val="left"/>
+      <w:pPr>
+        <w:tabs>
+          <w:tab w:val="num" w:pos="2880"/>
+        </w:tabs>
+        <w:ind w:left="2880" w:hanging="360"/>
+      </w:pPr>
+    </w:lvl>
+    <w:lvl w:ilvl="4" w:tentative="1">
+      <w:start w:val="1"/>
+      <w:numFmt w:val="decimal"/>
+      <w:lvlText w:val="%5."/>
+      <w:lvlJc w:val="left"/>
+      <w:pPr>
+        <w:tabs>
+          <w:tab w:val="num" w:pos="3600"/>
+        </w:tabs>
+        <w:ind w:left="3600" w:hanging="360"/>
+      </w:pPr>
+    </w:lvl>
+    <w:lvl w:ilvl="5" w:tentative="1">
+      <w:start w:val="1"/>
+      <w:numFmt w:val="decimal"/>
+      <w:lvlText w:val="%6."/>
+      <w:lvlJc w:val="left"/>
+      <w:pPr>
+        <w:tabs>
+          <w:tab w:val="num" w:pos="4320"/>
+        </w:tabs>
+        <w:ind w:left="4320" w:hanging="360"/>
+      </w:pPr>
+    </w:lvl>
+    <w:lvl w:ilvl="6" w:tentative="1">
+      <w:start w:val="1"/>
+      <w:numFmt w:val="decimal"/>
+      <w:lvlText w:val="%7."/>
+      <w:lvlJc w:val="left"/>
+      <w:pPr>
+        <w:tabs>
+          <w:tab w:val="num" w:pos="5040"/>
+        </w:tabs>
+        <w:ind w:left="5040" w:hanging="360"/>
+      </w:pPr>
+    </w:lvl>
+    <w:lvl w:ilvl="7" w:tentative="1">
+      <w:start w:val="1"/>
+      <w:numFmt w:val="decimal"/>
+      <w:lvlText w:val="%8."/>
+      <w:lvlJc w:val="left"/>
+      <w:pPr>
+        <w:tabs>
+          <w:tab w:val="num" w:pos="5760"/>
+        </w:tabs>
+        <w:ind w:left="5760" w:hanging="360"/>
+      </w:pPr>
+    </w:lvl>
+    <w:lvl w:ilvl="8" w:tentative="1">
+      <w:start w:val="1"/>
+      <w:numFmt w:val="decimal"/>
+      <w:lvlText w:val="%9."/>
+      <w:lvlJc w:val="left"/>
+      <w:pPr>
+        <w:tabs>
+          <w:tab w:val="num" w:pos="6480"/>
+        </w:tabs>
+        <w:ind w:left="6480" w:hanging="360"/>
+      </w:pPr>
+    </w:lvl>
+  </w:abstractNum>
+  <w:abstractNum w:abstractNumId="2" w15:restartNumberingAfterBreak="0">
     <w:nsid w:val="2C1AE401"/>
     <w:multiLevelType w:val="multilevel"/>
     <w:tmpl w:val="528C2B82"/>
@@ -3893,7 +4930,7 @@
       </w:pPr>
     </w:lvl>
   </w:abstractNum>
-  <w:abstractNum w:abstractNumId="2" w15:restartNumberingAfterBreak="0">
+  <w:abstractNum w:abstractNumId="3" w15:restartNumberingAfterBreak="0">
     <w:nsid w:val="71315DCA"/>
     <w:multiLevelType w:val="multilevel"/>
     <w:tmpl w:val="55F85E3A"/>
@@ -3980,7 +5017,7 @@
     </w:lvl>
   </w:abstractNum>
   <w:num w:numId="1" w16cid:durableId="1165585608">
-    <w:abstractNumId w:val="1"/>
+    <w:abstractNumId w:val="2"/>
   </w:num>
   <w:num w:numId="2" w16cid:durableId="1476990086">
     <w:abstractNumId w:val="0"/>
@@ -3995,7 +5032,7 @@
     <w:abstractNumId w:val="0"/>
   </w:num>
   <w:num w:numId="6" w16cid:durableId="934941596">
-    <w:abstractNumId w:val="2"/>
+    <w:abstractNumId w:val="3"/>
     <w:lvlOverride w:ilvl="0">
       <w:startOverride w:val="1"/>
     </w:lvlOverride>
@@ -4052,7 +5089,7 @@
     <w:abstractNumId w:val="0"/>
   </w:num>
   <w:num w:numId="16" w16cid:durableId="766461383">
-    <w:abstractNumId w:val="2"/>
+    <w:abstractNumId w:val="3"/>
     <w:lvlOverride w:ilvl="0">
       <w:startOverride w:val="1"/>
     </w:lvlOverride>
@@ -4100,7 +5137,7 @@
     <w:abstractNumId w:val="0"/>
   </w:num>
   <w:num w:numId="23" w16cid:durableId="369844107">
-    <w:abstractNumId w:val="2"/>
+    <w:abstractNumId w:val="3"/>
     <w:lvlOverride w:ilvl="0">
       <w:startOverride w:val="1"/>
     </w:lvlOverride>
@@ -4134,6 +5171,9 @@
   </w:num>
   <w:num w:numId="25" w16cid:durableId="706759423">
     <w:abstractNumId w:val="0"/>
+  </w:num>
+  <w:num w:numId="26" w16cid:durableId="529732443">
+    <w:abstractNumId w:val="1"/>
   </w:num>
 </w:numbering>
 </file>

</xml_diff>